<commit_message>
Added the Class data model, to make it easier for Teachers to specify groups of Students.
</commit_message>
<xml_diff>
--- a/_Writeup/Writeup - Copy.docx
+++ b/_Writeup/Writeup - Copy.docx
@@ -122,6 +122,7 @@
                   <w:dataBinding w:prefixMappings="xmlns:ns0='http://schemas.openxmlformats.org/package/2006/metadata/core-properties' xmlns:ns1='http://purl.org/dc/elements/1.1/'" w:xpath="/ns0:coreProperties[1]/ns1:title[1]" w:storeItemID="{6C3C8BC8-F283-45AE-878A-BAB7291924A1}"/>
                   <w:text/>
                 </w:sdtPr>
+                <w:sdtEndPr/>
                 <w:sdtContent>
                   <w:p>
                     <w:pPr>
@@ -159,6 +160,7 @@
                 <w:dataBinding w:prefixMappings="xmlns:ns0='http://schemas.openxmlformats.org/package/2006/metadata/core-properties' xmlns:ns1='http://purl.org/dc/elements/1.1/'" w:xpath="/ns0:coreProperties[1]/ns1:subject[1]" w:storeItemID="{6C3C8BC8-F283-45AE-878A-BAB7291924A1}"/>
                 <w:text/>
               </w:sdtPr>
+              <w:sdtEndPr/>
               <w:sdtContent>
                 <w:tc>
                   <w:tcPr>
@@ -183,7 +185,23 @@
                         <w:rFonts w:asciiTheme="majorHAnsi" w:eastAsiaTheme="majorEastAsia" w:hAnsiTheme="majorHAnsi" w:cstheme="majorBidi"/>
                         <w:color w:val="548DD4" w:themeColor="text2" w:themeTint="99"/>
                       </w:rPr>
-                      <w:t xml:space="preserve">Keith Collister </w:t>
+                      <w:t xml:space="preserve">Keith </w:t>
+                    </w:r>
+                    <w:proofErr w:type="spellStart"/>
+                    <w:r>
+                      <w:rPr>
+                        <w:rFonts w:asciiTheme="majorHAnsi" w:eastAsiaTheme="majorEastAsia" w:hAnsiTheme="majorHAnsi" w:cstheme="majorBidi"/>
+                        <w:color w:val="548DD4" w:themeColor="text2" w:themeTint="99"/>
+                      </w:rPr>
+                      <w:t>Collister</w:t>
+                    </w:r>
+                    <w:proofErr w:type="spellEnd"/>
+                    <w:r>
+                      <w:rPr>
+                        <w:rFonts w:asciiTheme="majorHAnsi" w:eastAsiaTheme="majorEastAsia" w:hAnsiTheme="majorHAnsi" w:cstheme="majorBidi"/>
+                        <w:color w:val="548DD4" w:themeColor="text2" w:themeTint="99"/>
+                      </w:rPr>
+                      <w:t xml:space="preserve"> </w:t>
                     </w:r>
                     <w:r>
                       <w:rPr>
@@ -395,7 +413,7 @@
             </w:rPr>
             <w:fldChar w:fldCharType="separate"/>
           </w:r>
-          <w:hyperlink w:anchor="_Toc431467869" w:history="1">
+          <w:hyperlink w:anchor="_Toc431989932" w:history="1">
             <w:r>
               <w:rPr>
                 <w:rStyle w:val="Hyperlink"/>
@@ -422,7 +440,7 @@
                 <w:noProof/>
                 <w:webHidden/>
               </w:rPr>
-              <w:instrText xml:space="preserve"> PAGEREF _Toc431467869 \h </w:instrText>
+              <w:instrText xml:space="preserve"> PAGEREF _Toc431989932 \h </w:instrText>
             </w:r>
             <w:r>
               <w:rPr>
@@ -465,7 +483,7 @@
               <w:lang w:eastAsia="en-GB"/>
             </w:rPr>
           </w:pPr>
-          <w:hyperlink w:anchor="_Toc431467870" w:history="1">
+          <w:hyperlink w:anchor="_Toc431989933" w:history="1">
             <w:r>
               <w:rPr>
                 <w:rStyle w:val="Hyperlink"/>
@@ -492,7 +510,7 @@
                 <w:noProof/>
                 <w:webHidden/>
               </w:rPr>
-              <w:instrText xml:space="preserve"> PAGEREF _Toc431467870 \h </w:instrText>
+              <w:instrText xml:space="preserve"> PAGEREF _Toc431989933 \h </w:instrText>
             </w:r>
             <w:r>
               <w:rPr>
@@ -535,7 +553,7 @@
               <w:lang w:eastAsia="en-GB"/>
             </w:rPr>
           </w:pPr>
-          <w:hyperlink w:anchor="_Toc431467871" w:history="1">
+          <w:hyperlink w:anchor="_Toc431989934" w:history="1">
             <w:r>
               <w:rPr>
                 <w:rStyle w:val="Hyperlink"/>
@@ -562,7 +580,7 @@
                 <w:noProof/>
                 <w:webHidden/>
               </w:rPr>
-              <w:instrText xml:space="preserve"> PAGEREF _Toc431467871 \h </w:instrText>
+              <w:instrText xml:space="preserve"> PAGEREF _Toc431989934 \h </w:instrText>
             </w:r>
             <w:r>
               <w:rPr>
@@ -605,7 +623,7 @@
               <w:lang w:eastAsia="en-GB"/>
             </w:rPr>
           </w:pPr>
-          <w:hyperlink w:anchor="_Toc431467872" w:history="1">
+          <w:hyperlink w:anchor="_Toc431989935" w:history="1">
             <w:r>
               <w:rPr>
                 <w:rStyle w:val="Hyperlink"/>
@@ -632,7 +650,7 @@
                 <w:noProof/>
                 <w:webHidden/>
               </w:rPr>
-              <w:instrText xml:space="preserve"> PAGEREF _Toc431467872 \h </w:instrText>
+              <w:instrText xml:space="preserve"> PAGEREF _Toc431989935 \h </w:instrText>
             </w:r>
             <w:r>
               <w:rPr>
@@ -675,7 +693,7 @@
               <w:lang w:eastAsia="en-GB"/>
             </w:rPr>
           </w:pPr>
-          <w:hyperlink w:anchor="_Toc431467873" w:history="1">
+          <w:hyperlink w:anchor="_Toc431989936" w:history="1">
             <w:r>
               <w:rPr>
                 <w:rStyle w:val="Hyperlink"/>
@@ -702,7 +720,7 @@
                 <w:noProof/>
                 <w:webHidden/>
               </w:rPr>
-              <w:instrText xml:space="preserve"> PAGEREF _Toc431467873 \h </w:instrText>
+              <w:instrText xml:space="preserve"> PAGEREF _Toc431989936 \h </w:instrText>
             </w:r>
             <w:r>
               <w:rPr>
@@ -745,7 +763,7 @@
               <w:lang w:eastAsia="en-GB"/>
             </w:rPr>
           </w:pPr>
-          <w:hyperlink w:anchor="_Toc431467874" w:history="1">
+          <w:hyperlink w:anchor="_Toc431989937" w:history="1">
             <w:r>
               <w:rPr>
                 <w:rStyle w:val="Hyperlink"/>
@@ -772,7 +790,7 @@
                 <w:noProof/>
                 <w:webHidden/>
               </w:rPr>
-              <w:instrText xml:space="preserve"> PAGEREF _Toc431467874 \h </w:instrText>
+              <w:instrText xml:space="preserve"> PAGEREF _Toc431989937 \h </w:instrText>
             </w:r>
             <w:r>
               <w:rPr>
@@ -815,7 +833,7 @@
               <w:lang w:eastAsia="en-GB"/>
             </w:rPr>
           </w:pPr>
-          <w:hyperlink w:anchor="_Toc431467875" w:history="1">
+          <w:hyperlink w:anchor="_Toc431989938" w:history="1">
             <w:r>
               <w:rPr>
                 <w:rStyle w:val="Hyperlink"/>
@@ -842,7 +860,7 @@
                 <w:noProof/>
                 <w:webHidden/>
               </w:rPr>
-              <w:instrText xml:space="preserve"> PAGEREF _Toc431467875 \h </w:instrText>
+              <w:instrText xml:space="preserve"> PAGEREF _Toc431989938 \h </w:instrText>
             </w:r>
             <w:r>
               <w:rPr>
@@ -885,7 +903,7 @@
               <w:lang w:eastAsia="en-GB"/>
             </w:rPr>
           </w:pPr>
-          <w:hyperlink w:anchor="_Toc431467876" w:history="1">
+          <w:hyperlink w:anchor="_Toc431989939" w:history="1">
             <w:r>
               <w:rPr>
                 <w:rStyle w:val="Hyperlink"/>
@@ -912,7 +930,7 @@
                 <w:noProof/>
                 <w:webHidden/>
               </w:rPr>
-              <w:instrText xml:space="preserve"> PAGEREF _Toc431467876 \h </w:instrText>
+              <w:instrText xml:space="preserve"> PAGEREF _Toc431989939 \h </w:instrText>
             </w:r>
             <w:r>
               <w:rPr>
@@ -955,7 +973,7 @@
               <w:lang w:eastAsia="en-GB"/>
             </w:rPr>
           </w:pPr>
-          <w:hyperlink w:anchor="_Toc431467877" w:history="1">
+          <w:hyperlink w:anchor="_Toc431989940" w:history="1">
             <w:r>
               <w:rPr>
                 <w:rStyle w:val="Hyperlink"/>
@@ -982,7 +1000,7 @@
                 <w:noProof/>
                 <w:webHidden/>
               </w:rPr>
-              <w:instrText xml:space="preserve"> PAGEREF _Toc431467877 \h </w:instrText>
+              <w:instrText xml:space="preserve"> PAGEREF _Toc431989940 \h </w:instrText>
             </w:r>
             <w:r>
               <w:rPr>
@@ -1025,7 +1043,7 @@
               <w:lang w:eastAsia="en-GB"/>
             </w:rPr>
           </w:pPr>
-          <w:hyperlink w:anchor="_Toc431467878" w:history="1">
+          <w:hyperlink w:anchor="_Toc431989941" w:history="1">
             <w:r>
               <w:rPr>
                 <w:rStyle w:val="Hyperlink"/>
@@ -1052,7 +1070,7 @@
                 <w:noProof/>
                 <w:webHidden/>
               </w:rPr>
-              <w:instrText xml:space="preserve"> PAGEREF _Toc431467878 \h </w:instrText>
+              <w:instrText xml:space="preserve"> PAGEREF _Toc431989941 \h </w:instrText>
             </w:r>
             <w:r>
               <w:rPr>
@@ -1072,7 +1090,7 @@
                 <w:noProof/>
                 <w:webHidden/>
               </w:rPr>
-              <w:t>4</w:t>
+              <w:t>5</w:t>
             </w:r>
             <w:r>
               <w:rPr>
@@ -1095,7 +1113,7 @@
               <w:lang w:eastAsia="en-GB"/>
             </w:rPr>
           </w:pPr>
-          <w:hyperlink w:anchor="_Toc431467879" w:history="1">
+          <w:hyperlink w:anchor="_Toc431989942" w:history="1">
             <w:r>
               <w:rPr>
                 <w:rStyle w:val="Hyperlink"/>
@@ -1122,7 +1140,7 @@
                 <w:noProof/>
                 <w:webHidden/>
               </w:rPr>
-              <w:instrText xml:space="preserve"> PAGEREF _Toc431467879 \h </w:instrText>
+              <w:instrText xml:space="preserve"> PAGEREF _Toc431989942 \h </w:instrText>
             </w:r>
             <w:r>
               <w:rPr>
@@ -1165,7 +1183,7 @@
               <w:lang w:eastAsia="en-GB"/>
             </w:rPr>
           </w:pPr>
-          <w:hyperlink w:anchor="_Toc431467880" w:history="1">
+          <w:hyperlink w:anchor="_Toc431989943" w:history="1">
             <w:r>
               <w:rPr>
                 <w:rStyle w:val="Hyperlink"/>
@@ -1192,7 +1210,7 @@
                 <w:noProof/>
                 <w:webHidden/>
               </w:rPr>
-              <w:instrText xml:space="preserve"> PAGEREF _Toc431467880 \h </w:instrText>
+              <w:instrText xml:space="preserve"> PAGEREF _Toc431989943 \h </w:instrText>
             </w:r>
             <w:r>
               <w:rPr>
@@ -1235,7 +1253,7 @@
               <w:lang w:eastAsia="en-GB"/>
             </w:rPr>
           </w:pPr>
-          <w:hyperlink w:anchor="_Toc431467881" w:history="1">
+          <w:hyperlink w:anchor="_Toc431989944" w:history="1">
             <w:r>
               <w:rPr>
                 <w:rStyle w:val="Hyperlink"/>
@@ -1262,7 +1280,7 @@
                 <w:noProof/>
                 <w:webHidden/>
               </w:rPr>
-              <w:instrText xml:space="preserve"> PAGEREF _Toc431467881 \h </w:instrText>
+              <w:instrText xml:space="preserve"> PAGEREF _Toc431989944 \h </w:instrText>
             </w:r>
             <w:r>
               <w:rPr>
@@ -1282,7 +1300,7 @@
                 <w:noProof/>
                 <w:webHidden/>
               </w:rPr>
-              <w:t>6</w:t>
+              <w:t>7</w:t>
             </w:r>
             <w:r>
               <w:rPr>
@@ -1305,7 +1323,7 @@
               <w:lang w:eastAsia="en-GB"/>
             </w:rPr>
           </w:pPr>
-          <w:hyperlink w:anchor="_Toc431467882" w:history="1">
+          <w:hyperlink w:anchor="_Toc431989945" w:history="1">
             <w:r>
               <w:rPr>
                 <w:rStyle w:val="Hyperlink"/>
@@ -1332,7 +1350,7 @@
                 <w:noProof/>
                 <w:webHidden/>
               </w:rPr>
-              <w:instrText xml:space="preserve"> PAGEREF _Toc431467882 \h </w:instrText>
+              <w:instrText xml:space="preserve"> PAGEREF _Toc431989945 \h </w:instrText>
             </w:r>
             <w:r>
               <w:rPr>
@@ -1375,7 +1393,7 @@
               <w:lang w:eastAsia="en-GB"/>
             </w:rPr>
           </w:pPr>
-          <w:hyperlink w:anchor="_Toc431467883" w:history="1">
+          <w:hyperlink w:anchor="_Toc431989946" w:history="1">
             <w:r>
               <w:rPr>
                 <w:rStyle w:val="Hyperlink"/>
@@ -1402,7 +1420,7 @@
                 <w:noProof/>
                 <w:webHidden/>
               </w:rPr>
-              <w:instrText xml:space="preserve"> PAGEREF _Toc431467883 \h </w:instrText>
+              <w:instrText xml:space="preserve"> PAGEREF _Toc431989946 \h </w:instrText>
             </w:r>
             <w:r>
               <w:rPr>
@@ -1445,7 +1463,7 @@
               <w:lang w:eastAsia="en-GB"/>
             </w:rPr>
           </w:pPr>
-          <w:hyperlink w:anchor="_Toc431467884" w:history="1">
+          <w:hyperlink w:anchor="_Toc431989947" w:history="1">
             <w:r>
               <w:rPr>
                 <w:rStyle w:val="Hyperlink"/>
@@ -1472,7 +1490,7 @@
                 <w:noProof/>
                 <w:webHidden/>
               </w:rPr>
-              <w:instrText xml:space="preserve"> PAGEREF _Toc431467884 \h </w:instrText>
+              <w:instrText xml:space="preserve"> PAGEREF _Toc431989947 \h </w:instrText>
             </w:r>
             <w:r>
               <w:rPr>
@@ -1515,13 +1533,13 @@
               <w:lang w:eastAsia="en-GB"/>
             </w:rPr>
           </w:pPr>
-          <w:hyperlink w:anchor="_Toc431467885" w:history="1">
+          <w:hyperlink w:anchor="_Toc431989948" w:history="1">
             <w:r>
               <w:rPr>
                 <w:rStyle w:val="Hyperlink"/>
                 <w:noProof/>
               </w:rPr>
-              <w:t>Interview with Mr Wilsdon, Client</w:t>
+              <w:t>Fact Finding Methods</w:t>
             </w:r>
             <w:r>
               <w:rPr>
@@ -1542,7 +1560,7 @@
                 <w:noProof/>
                 <w:webHidden/>
               </w:rPr>
-              <w:instrText xml:space="preserve"> PAGEREF _Toc431467885 \h </w:instrText>
+              <w:instrText xml:space="preserve"> PAGEREF _Toc431989948 \h </w:instrText>
             </w:r>
             <w:r>
               <w:rPr>
@@ -1585,13 +1603,13 @@
               <w:lang w:eastAsia="en-GB"/>
             </w:rPr>
           </w:pPr>
-          <w:hyperlink w:anchor="_Toc431467886" w:history="1">
+          <w:hyperlink w:anchor="_Toc431989949" w:history="1">
             <w:r>
               <w:rPr>
                 <w:rStyle w:val="Hyperlink"/>
                 <w:noProof/>
               </w:rPr>
-              <w:t>Observation of current system</w:t>
+              <w:t>Benefits of the proposed system</w:t>
             </w:r>
             <w:r>
               <w:rPr>
@@ -1612,77 +1630,7 @@
                 <w:noProof/>
                 <w:webHidden/>
               </w:rPr>
-              <w:instrText xml:space="preserve"> PAGEREF _Toc431467886 \h </w:instrText>
-            </w:r>
-            <w:r>
-              <w:rPr>
-                <w:noProof/>
-                <w:webHidden/>
-              </w:rPr>
-            </w:r>
-            <w:r>
-              <w:rPr>
-                <w:noProof/>
-                <w:webHidden/>
-              </w:rPr>
-              <w:fldChar w:fldCharType="separate"/>
-            </w:r>
-            <w:r>
-              <w:rPr>
-                <w:noProof/>
-                <w:webHidden/>
-              </w:rPr>
-              <w:t>9</w:t>
-            </w:r>
-            <w:r>
-              <w:rPr>
-                <w:noProof/>
-                <w:webHidden/>
-              </w:rPr>
-              <w:fldChar w:fldCharType="end"/>
-            </w:r>
-          </w:hyperlink>
-        </w:p>
-        <w:p>
-          <w:pPr>
-            <w:pStyle w:val="TOC2"/>
-            <w:tabs>
-              <w:tab w:val="right" w:leader="dot" w:pos="10456"/>
-            </w:tabs>
-            <w:rPr>
-              <w:rFonts w:eastAsiaTheme="minorEastAsia"/>
-              <w:noProof/>
-              <w:lang w:eastAsia="en-GB"/>
-            </w:rPr>
-          </w:pPr>
-          <w:hyperlink w:anchor="_Toc431467887" w:history="1">
-            <w:r>
-              <w:rPr>
-                <w:rStyle w:val="Hyperlink"/>
-                <w:noProof/>
-              </w:rPr>
-              <w:t>Benefits of the proposed system</w:t>
-            </w:r>
-            <w:r>
-              <w:rPr>
-                <w:noProof/>
-                <w:webHidden/>
-              </w:rPr>
-              <w:tab/>
-            </w:r>
-            <w:r>
-              <w:rPr>
-                <w:noProof/>
-                <w:webHidden/>
-              </w:rPr>
-              <w:fldChar w:fldCharType="begin"/>
-            </w:r>
-            <w:r>
-              <w:rPr>
-                <w:noProof/>
-                <w:webHidden/>
-              </w:rPr>
-              <w:instrText xml:space="preserve"> PAGEREF _Toc431467887 \h </w:instrText>
+              <w:instrText xml:space="preserve"> PAGEREF _Toc431989949 \h </w:instrText>
             </w:r>
             <w:r>
               <w:rPr>
@@ -1726,7 +1674,7 @@
               <w:lang w:eastAsia="en-GB"/>
             </w:rPr>
           </w:pPr>
-          <w:hyperlink w:anchor="_Toc431467888" w:history="1">
+          <w:hyperlink w:anchor="_Toc431989950" w:history="1">
             <w:r>
               <w:rPr>
                 <w:rStyle w:val="Hyperlink"/>
@@ -1753,7 +1701,7 @@
                 <w:noProof/>
                 <w:webHidden/>
               </w:rPr>
-              <w:instrText xml:space="preserve"> PAGEREF _Toc431467888 \h </w:instrText>
+              <w:instrText xml:space="preserve"> PAGEREF _Toc431989950 \h </w:instrText>
             </w:r>
             <w:r>
               <w:rPr>
@@ -1796,7 +1744,7 @@
               <w:lang w:eastAsia="en-GB"/>
             </w:rPr>
           </w:pPr>
-          <w:hyperlink w:anchor="_Toc431467889" w:history="1">
+          <w:hyperlink w:anchor="_Toc431989951" w:history="1">
             <w:r>
               <w:rPr>
                 <w:rStyle w:val="Hyperlink"/>
@@ -1823,7 +1771,7 @@
                 <w:noProof/>
                 <w:webHidden/>
               </w:rPr>
-              <w:instrText xml:space="preserve"> PAGEREF _Toc431467889 \h </w:instrText>
+              <w:instrText xml:space="preserve"> PAGEREF _Toc431989951 \h </w:instrText>
             </w:r>
             <w:r>
               <w:rPr>
@@ -1866,7 +1814,7 @@
               <w:lang w:eastAsia="en-GB"/>
             </w:rPr>
           </w:pPr>
-          <w:hyperlink w:anchor="_Toc431467890" w:history="1">
+          <w:hyperlink w:anchor="_Toc431989952" w:history="1">
             <w:r>
               <w:rPr>
                 <w:rStyle w:val="Hyperlink"/>
@@ -1893,7 +1841,7 @@
                 <w:noProof/>
                 <w:webHidden/>
               </w:rPr>
-              <w:instrText xml:space="preserve"> PAGEREF _Toc431467890 \h </w:instrText>
+              <w:instrText xml:space="preserve"> PAGEREF _Toc431989952 \h </w:instrText>
             </w:r>
             <w:r>
               <w:rPr>
@@ -1936,7 +1884,7 @@
               <w:lang w:eastAsia="en-GB"/>
             </w:rPr>
           </w:pPr>
-          <w:hyperlink w:anchor="_Toc431467891" w:history="1">
+          <w:hyperlink w:anchor="_Toc431989953" w:history="1">
             <w:r>
               <w:rPr>
                 <w:rStyle w:val="Hyperlink"/>
@@ -1963,7 +1911,7 @@
                 <w:noProof/>
                 <w:webHidden/>
               </w:rPr>
-              <w:instrText xml:space="preserve"> PAGEREF _Toc431467891 \h </w:instrText>
+              <w:instrText xml:space="preserve"> PAGEREF _Toc431989953 \h </w:instrText>
             </w:r>
             <w:r>
               <w:rPr>
@@ -2006,7 +1954,7 @@
               <w:lang w:eastAsia="en-GB"/>
             </w:rPr>
           </w:pPr>
-          <w:hyperlink w:anchor="_Toc431467892" w:history="1">
+          <w:hyperlink w:anchor="_Toc431989954" w:history="1">
             <w:r>
               <w:rPr>
                 <w:rStyle w:val="Hyperlink"/>
@@ -2033,7 +1981,7 @@
                 <w:noProof/>
                 <w:webHidden/>
               </w:rPr>
-              <w:instrText xml:space="preserve"> PAGEREF _Toc431467892 \h </w:instrText>
+              <w:instrText xml:space="preserve"> PAGEREF _Toc431989954 \h </w:instrText>
             </w:r>
             <w:r>
               <w:rPr>
@@ -2076,7 +2024,7 @@
               <w:lang w:eastAsia="en-GB"/>
             </w:rPr>
           </w:pPr>
-          <w:hyperlink w:anchor="_Toc431467893" w:history="1">
+          <w:hyperlink w:anchor="_Toc431989955" w:history="1">
             <w:r>
               <w:rPr>
                 <w:rStyle w:val="Hyperlink"/>
@@ -2103,7 +2051,7 @@
                 <w:noProof/>
                 <w:webHidden/>
               </w:rPr>
-              <w:instrText xml:space="preserve"> PAGEREF _Toc431467893 \h </w:instrText>
+              <w:instrText xml:space="preserve"> PAGEREF _Toc431989955 \h </w:instrText>
             </w:r>
             <w:r>
               <w:rPr>
@@ -2146,7 +2094,7 @@
               <w:lang w:eastAsia="en-GB"/>
             </w:rPr>
           </w:pPr>
-          <w:hyperlink w:anchor="_Toc431467894" w:history="1">
+          <w:hyperlink w:anchor="_Toc431989956" w:history="1">
             <w:r>
               <w:rPr>
                 <w:rStyle w:val="Hyperlink"/>
@@ -2173,7 +2121,7 @@
                 <w:noProof/>
                 <w:webHidden/>
               </w:rPr>
-              <w:instrText xml:space="preserve"> PAGEREF _Toc431467894 \h </w:instrText>
+              <w:instrText xml:space="preserve"> PAGEREF _Toc431989956 \h </w:instrText>
             </w:r>
             <w:r>
               <w:rPr>
@@ -2216,7 +2164,7 @@
               <w:lang w:eastAsia="en-GB"/>
             </w:rPr>
           </w:pPr>
-          <w:hyperlink w:anchor="_Toc431467895" w:history="1">
+          <w:hyperlink w:anchor="_Toc431989957" w:history="1">
             <w:r>
               <w:rPr>
                 <w:rStyle w:val="Hyperlink"/>
@@ -2243,7 +2191,7 @@
                 <w:noProof/>
                 <w:webHidden/>
               </w:rPr>
-              <w:instrText xml:space="preserve"> PAGEREF _Toc431467895 \h </w:instrText>
+              <w:instrText xml:space="preserve"> PAGEREF _Toc431989957 \h </w:instrText>
             </w:r>
             <w:r>
               <w:rPr>
@@ -2286,13 +2234,13 @@
               <w:lang w:eastAsia="en-GB"/>
             </w:rPr>
           </w:pPr>
-          <w:hyperlink w:anchor="_Toc431467896" w:history="1">
+          <w:hyperlink w:anchor="_Toc431989958" w:history="1">
             <w:r>
               <w:rPr>
                 <w:rStyle w:val="Hyperlink"/>
                 <w:noProof/>
               </w:rPr>
-              <w:t>Sample of valid Output</w:t>
+              <w:t>Sample of Valid Output</w:t>
             </w:r>
             <w:r>
               <w:rPr>
@@ -2313,7 +2261,7 @@
                 <w:noProof/>
                 <w:webHidden/>
               </w:rPr>
-              <w:instrText xml:space="preserve"> PAGEREF _Toc431467896 \h </w:instrText>
+              <w:instrText xml:space="preserve"> PAGEREF _Toc431989958 \h </w:instrText>
             </w:r>
             <w:r>
               <w:rPr>
@@ -2356,7 +2304,7 @@
               <w:lang w:eastAsia="en-GB"/>
             </w:rPr>
           </w:pPr>
-          <w:hyperlink w:anchor="_Toc431467897" w:history="1">
+          <w:hyperlink w:anchor="_Toc431989959" w:history="1">
             <w:r>
               <w:rPr>
                 <w:rStyle w:val="Hyperlink"/>
@@ -2383,7 +2331,7 @@
                 <w:noProof/>
                 <w:webHidden/>
               </w:rPr>
-              <w:instrText xml:space="preserve"> PAGEREF _Toc431467897 \h </w:instrText>
+              <w:instrText xml:space="preserve"> PAGEREF _Toc431989959 \h </w:instrText>
             </w:r>
             <w:r>
               <w:rPr>
@@ -2426,12 +2374,82 @@
               <w:lang w:eastAsia="en-GB"/>
             </w:rPr>
           </w:pPr>
-          <w:hyperlink w:anchor="_Toc431467898" w:history="1">
+          <w:hyperlink w:anchor="_Toc431989960" w:history="1">
             <w:r>
               <w:rPr>
                 <w:rStyle w:val="Hyperlink"/>
                 <w:noProof/>
               </w:rPr>
+              <w:t>System Security</w:t>
+            </w:r>
+            <w:r>
+              <w:rPr>
+                <w:noProof/>
+                <w:webHidden/>
+              </w:rPr>
+              <w:tab/>
+            </w:r>
+            <w:r>
+              <w:rPr>
+                <w:noProof/>
+                <w:webHidden/>
+              </w:rPr>
+              <w:fldChar w:fldCharType="begin"/>
+            </w:r>
+            <w:r>
+              <w:rPr>
+                <w:noProof/>
+                <w:webHidden/>
+              </w:rPr>
+              <w:instrText xml:space="preserve"> PAGEREF _Toc431989960 \h </w:instrText>
+            </w:r>
+            <w:r>
+              <w:rPr>
+                <w:noProof/>
+                <w:webHidden/>
+              </w:rPr>
+            </w:r>
+            <w:r>
+              <w:rPr>
+                <w:noProof/>
+                <w:webHidden/>
+              </w:rPr>
+              <w:fldChar w:fldCharType="separate"/>
+            </w:r>
+            <w:r>
+              <w:rPr>
+                <w:noProof/>
+                <w:webHidden/>
+              </w:rPr>
+              <w:t>18</w:t>
+            </w:r>
+            <w:r>
+              <w:rPr>
+                <w:noProof/>
+                <w:webHidden/>
+              </w:rPr>
+              <w:fldChar w:fldCharType="end"/>
+            </w:r>
+          </w:hyperlink>
+        </w:p>
+        <w:p>
+          <w:pPr>
+            <w:pStyle w:val="TOC2"/>
+            <w:tabs>
+              <w:tab w:val="right" w:leader="dot" w:pos="10456"/>
+            </w:tabs>
+            <w:rPr>
+              <w:rFonts w:eastAsiaTheme="minorEastAsia"/>
+              <w:noProof/>
+              <w:lang w:eastAsia="en-GB"/>
+            </w:rPr>
+          </w:pPr>
+          <w:hyperlink w:anchor="_Toc431989961" w:history="1">
+            <w:r>
+              <w:rPr>
+                <w:rStyle w:val="Hyperlink"/>
+                <w:noProof/>
+              </w:rPr>
               <w:t>Test Plan</w:t>
             </w:r>
             <w:r>
@@ -2453,7 +2471,7 @@
                 <w:noProof/>
                 <w:webHidden/>
               </w:rPr>
-              <w:instrText xml:space="preserve"> PAGEREF _Toc431467898 \h </w:instrText>
+              <w:instrText xml:space="preserve"> PAGEREF _Toc431989961 \h </w:instrText>
             </w:r>
             <w:r>
               <w:rPr>
@@ -2515,7 +2533,7 @@
       </w:pPr>
       <w:bookmarkStart w:id="0" w:name="_Toc421728069"/>
       <w:bookmarkStart w:id="1" w:name="_Toc421728168"/>
-      <w:bookmarkStart w:id="2" w:name="_Toc431467869"/>
+      <w:bookmarkStart w:id="2" w:name="_Toc431989932"/>
       <w:r>
         <w:lastRenderedPageBreak/>
         <w:t>A</w:t>
@@ -2533,7 +2551,7 @@
       </w:pPr>
       <w:bookmarkStart w:id="3" w:name="_Toc421728070"/>
       <w:bookmarkStart w:id="4" w:name="_Toc421728169"/>
-      <w:bookmarkStart w:id="5" w:name="_Toc431467870"/>
+      <w:bookmarkStart w:id="5" w:name="_Toc431989933"/>
       <w:r>
         <w:t>Client</w:t>
       </w:r>
@@ -2570,7 +2588,15 @@
         </w:numPr>
       </w:pPr>
       <w:r>
-        <w:t>Mr Wilsdon (Network Manager)</w:t>
+        <w:t xml:space="preserve">Mr </w:t>
+      </w:r>
+      <w:proofErr w:type="spellStart"/>
+      <w:r>
+        <w:t>Wilsdon</w:t>
+      </w:r>
+      <w:proofErr w:type="spellEnd"/>
+      <w:r>
+        <w:t xml:space="preserve"> (Network Manager)</w:t>
       </w:r>
       <w:r>
         <w:t>, for technical information and access to existing system.</w:t>
@@ -2598,7 +2624,7 @@
       <w:pPr>
         <w:pStyle w:val="Heading2"/>
       </w:pPr>
-      <w:bookmarkStart w:id="6" w:name="_Toc431467871"/>
+      <w:bookmarkStart w:id="6" w:name="_Toc431989934"/>
       <w:r>
         <w:t>Background</w:t>
       </w:r>
@@ -2763,7 +2789,7 @@
       <w:pPr>
         <w:pStyle w:val="Heading2"/>
       </w:pPr>
-      <w:bookmarkStart w:id="7" w:name="_Toc431467872"/>
+      <w:bookmarkStart w:id="7" w:name="_Toc431989935"/>
       <w:r>
         <w:t xml:space="preserve">Identification of </w:t>
       </w:r>
@@ -2839,7 +2865,15 @@
         <w:pStyle w:val="NoSpacing"/>
       </w:pPr>
       <w:r>
-        <w:t>The current system doesn’t require much training, although it’s recommended by the school so that mistakes aren’t made. Administrators do need training but it’s just so that they are aware of all the features – the system is clear enough to use without training. The current administrators are the network managers who have a high degree of technical knowledge, while the teachers have varying knowledge from basic to advanced.</w:t>
+        <w:t xml:space="preserve">The current system doesn’t require much training, although it’s recommended by the school so that mistakes aren’t made. Administrators do need training but it’s just so that they are aware of all the features – the system is clear enough to use without training. The current administrators are the network managers who have a high degree of technical knowledge, while the teachers have varying knowledge from basic to </w:t>
+      </w:r>
+      <w:proofErr w:type="gramStart"/>
+      <w:r>
+        <w:t>advanced</w:t>
+      </w:r>
+      <w:proofErr w:type="gramEnd"/>
+      <w:r>
+        <w:t>.</w:t>
       </w:r>
     </w:p>
     <w:p>
@@ -2889,7 +2923,15 @@
         <w:t xml:space="preserve">Ideally the solution will be intuitive and easy to understand, meaning most users won’t need training – this is almost necessary in a system with potentially over 1000 users. </w:t>
       </w:r>
       <w:r>
-        <w:t xml:space="preserve">The students access to the system is very limited and simple, so likely won’t need any training. Teachers may need to be shown how to use the features, although they are largely the same as those in the existing system. Administrators may need some extra instruction on the usage of more advanced features. </w:t>
+        <w:t xml:space="preserve">The </w:t>
+      </w:r>
+      <w:proofErr w:type="gramStart"/>
+      <w:r>
+        <w:t>students</w:t>
+      </w:r>
+      <w:proofErr w:type="gramEnd"/>
+      <w:r>
+        <w:t xml:space="preserve"> access to the system is very limited and simple, so likely won’t need any training. Teachers may need to be shown how to use the features, although they are largely the same as those in the existing system. Administrators may need some extra instruction on the usage of more advanced features. </w:t>
       </w:r>
       <w:r>
         <w:t>Easily accessible h</w:t>
@@ -2905,7 +2947,7 @@
       <w:pPr>
         <w:pStyle w:val="Heading2"/>
       </w:pPr>
-      <w:bookmarkStart w:id="8" w:name="_Toc431467873"/>
+      <w:bookmarkStart w:id="8" w:name="_Toc431989936"/>
       <w:r>
         <w:t>Limitations</w:t>
       </w:r>
@@ -3043,7 +3085,7 @@
       <w:pPr>
         <w:pStyle w:val="Heading2"/>
       </w:pPr>
-      <w:bookmarkStart w:id="9" w:name="_Toc431467874"/>
+      <w:bookmarkStart w:id="9" w:name="_Toc431989937"/>
       <w:r>
         <w:t>Data Sources/Destinations</w:t>
       </w:r>
@@ -3244,7 +3286,15 @@
               <w:pStyle w:val="NoSpacing"/>
             </w:pPr>
             <w:r>
-              <w:t>List of preset timeslots (periods)</w:t>
+              <w:t xml:space="preserve">List of </w:t>
+            </w:r>
+            <w:proofErr w:type="spellStart"/>
+            <w:r>
+              <w:t>preset</w:t>
+            </w:r>
+            <w:proofErr w:type="spellEnd"/>
+            <w:r>
+              <w:t xml:space="preserve"> timeslots (periods)</w:t>
             </w:r>
           </w:p>
         </w:tc>
@@ -3412,7 +3462,7 @@
       <w:pPr>
         <w:pStyle w:val="Heading2"/>
       </w:pPr>
-      <w:bookmarkStart w:id="10" w:name="_Toc431467875"/>
+      <w:bookmarkStart w:id="10" w:name="_Toc431989938"/>
       <w:r>
         <w:t>Data Sources/Destinations – New system</w:t>
       </w:r>
@@ -3615,7 +3665,15 @@
               <w:pStyle w:val="NoSpacing"/>
             </w:pPr>
             <w:r>
-              <w:t>List of preset timeslots (periods)</w:t>
+              <w:t xml:space="preserve">List of </w:t>
+            </w:r>
+            <w:proofErr w:type="spellStart"/>
+            <w:r>
+              <w:t>preset</w:t>
+            </w:r>
+            <w:proofErr w:type="spellEnd"/>
+            <w:r>
+              <w:t xml:space="preserve"> timeslots (periods)</w:t>
             </w:r>
           </w:p>
         </w:tc>
@@ -3774,7 +3832,7 @@
       <w:pPr>
         <w:pStyle w:val="Heading2"/>
       </w:pPr>
-      <w:bookmarkStart w:id="11" w:name="_Toc431467876"/>
+      <w:bookmarkStart w:id="11" w:name="_Toc431989939"/>
       <w:r>
         <w:t>Data Volumes</w:t>
       </w:r>
@@ -3810,7 +3868,7 @@
       <w:pPr>
         <w:pStyle w:val="Heading2"/>
       </w:pPr>
-      <w:bookmarkStart w:id="12" w:name="_Toc431467877"/>
+      <w:bookmarkStart w:id="12" w:name="_Toc431989940"/>
       <w:r>
         <w:t>Data Dictionary (Analysis)</w:t>
       </w:r>
@@ -3826,38 +3884,43 @@
       <w:r>
         <w:t>Fill out different type of data etc.</w:t>
       </w:r>
-      <w:bookmarkStart w:id="13" w:name="_GoBack"/>
+      <w:r>
+        <w:br/>
+      </w:r>
+      <w:r>
+        <w:br/>
+        <w:t>Describe (in tables) each of the tables in the database</w:t>
+      </w:r>
+      <w:r>
+        <w:t xml:space="preserve"> – including link tables!</w:t>
+      </w:r>
+    </w:p>
+    <w:p>
+      <w:pPr>
+        <w:pStyle w:val="Heading2"/>
+      </w:pPr>
+      <w:bookmarkStart w:id="13" w:name="_Toc431989941"/>
+      <w:r>
+        <w:lastRenderedPageBreak/>
+        <w:t>Data F</w:t>
+      </w:r>
+      <w:r>
+        <w:t xml:space="preserve">low </w:t>
+      </w:r>
+      <w:r>
+        <w:t>D</w:t>
+      </w:r>
+      <w:r>
+        <w:t>iagram – Current System</w:t>
+      </w:r>
       <w:bookmarkEnd w:id="13"/>
     </w:p>
     <w:p>
       <w:pPr>
-        <w:pStyle w:val="Heading2"/>
-      </w:pPr>
-      <w:bookmarkStart w:id="14" w:name="_Toc431467878"/>
-      <w:r>
-        <w:t>Data F</w:t>
-      </w:r>
-      <w:r>
-        <w:t xml:space="preserve">low </w:t>
-      </w:r>
-      <w:r>
-        <w:t>D</w:t>
-      </w:r>
-      <w:r>
-        <w:t>iagram – Current System</w:t>
-      </w:r>
-      <w:bookmarkEnd w:id="14"/>
-    </w:p>
-    <w:p>
-      <w:pPr>
         <w:pStyle w:val="NoSpacing"/>
       </w:pPr>
       <w:r>
-        <w:t xml:space="preserve">This is a simplified model of the data processes and flow in the current system. It should provide a neat summary of the current system for me to refer to during the design stage. It should be noted that due to </w:t>
-      </w:r>
-      <w:r>
-        <w:lastRenderedPageBreak/>
-        <w:t>the tiered nature of access to the system for different users, colour coding has been used for clarity. Administrators retain access to the same features as Teachers.</w:t>
+        <w:t>This is a simplified model of the data processes and flow in the current system. It should provide a neat summary of the current system for me to refer to during the design stage. It should be noted that due to the tiered nature of access to the system for different users, colour coding has been used for clarity. Administrators retain access to the same features as Teachers.</w:t>
       </w:r>
     </w:p>
     <w:p>
@@ -3923,11 +3986,11 @@
       <w:pPr>
         <w:pStyle w:val="Heading2"/>
       </w:pPr>
-      <w:bookmarkStart w:id="15" w:name="_Toc431467879"/>
+      <w:bookmarkStart w:id="14" w:name="_Toc431989942"/>
       <w:r>
         <w:t>Objectives</w:t>
       </w:r>
-      <w:bookmarkEnd w:id="15"/>
+      <w:bookmarkEnd w:id="14"/>
     </w:p>
     <w:p>
       <w:pPr>
@@ -4000,6 +4063,7 @@
         </w:numPr>
       </w:pPr>
       <w:r>
+        <w:lastRenderedPageBreak/>
         <w:t>Prevent unauthorised access to the system for non- students/teachers/admins.</w:t>
       </w:r>
     </w:p>
@@ -4024,7 +4088,6 @@
         </w:numPr>
       </w:pPr>
       <w:r>
-        <w:lastRenderedPageBreak/>
         <w:t>Provide an easy to use interface, so that students can use it without training, and teachers can use it with minimal training.</w:t>
       </w:r>
     </w:p>
@@ -4145,7 +4208,15 @@
         </w:numPr>
       </w:pPr>
       <w:r>
-        <w:t>Allow the server to be turned on and off with minimal interruption to service (ie doesn’t “forget” bookings).</w:t>
+        <w:t>Allow the server to be turned on and off with minimal interruption to service (</w:t>
+      </w:r>
+      <w:proofErr w:type="spellStart"/>
+      <w:r>
+        <w:t>ie</w:t>
+      </w:r>
+      <w:proofErr w:type="spellEnd"/>
+      <w:r>
+        <w:t xml:space="preserve"> doesn’t “forget” bookings).</w:t>
       </w:r>
     </w:p>
     <w:p>
@@ -4164,11 +4235,11 @@
       <w:pPr>
         <w:pStyle w:val="Heading2"/>
       </w:pPr>
-      <w:bookmarkStart w:id="16" w:name="_Toc431467880"/>
+      <w:bookmarkStart w:id="15" w:name="_Toc431989943"/>
       <w:r>
         <w:t>Potential Solutions</w:t>
       </w:r>
-      <w:bookmarkEnd w:id="16"/>
+      <w:bookmarkEnd w:id="15"/>
     </w:p>
     <w:p>
       <w:pPr>
@@ -4234,11 +4305,12 @@
       <w:pPr>
         <w:pStyle w:val="Heading2"/>
       </w:pPr>
-      <w:bookmarkStart w:id="17" w:name="_Toc431467881"/>
-      <w:r>
+      <w:bookmarkStart w:id="16" w:name="_Toc431989944"/>
+      <w:r>
+        <w:lastRenderedPageBreak/>
         <w:t>Appraisal of Potential Solutions</w:t>
       </w:r>
-      <w:bookmarkEnd w:id="17"/>
+      <w:bookmarkEnd w:id="16"/>
     </w:p>
     <w:p>
       <w:pPr>
@@ -4261,7 +4333,6 @@
         </w:numPr>
       </w:pPr>
       <w:r>
-        <w:lastRenderedPageBreak/>
         <w:t xml:space="preserve">Client-Server system: </w:t>
       </w:r>
       <w:r>
@@ -4296,7 +4367,7 @@
       <w:pPr>
         <w:pStyle w:val="Heading2"/>
       </w:pPr>
-      <w:bookmarkStart w:id="18" w:name="_Toc431467882"/>
+      <w:bookmarkStart w:id="17" w:name="_Toc431989945"/>
       <w:r>
         <w:t xml:space="preserve">Justification of </w:t>
       </w:r>
@@ -4312,7 +4383,7 @@
       <w:r>
         <w:t xml:space="preserve"> (Client-Server)</w:t>
       </w:r>
-      <w:bookmarkEnd w:id="18"/>
+      <w:bookmarkEnd w:id="17"/>
     </w:p>
     <w:p>
       <w:pPr>
@@ -4357,19 +4428,24 @@
       <w:pPr>
         <w:pStyle w:val="Heading2"/>
       </w:pPr>
-      <w:bookmarkStart w:id="19" w:name="_Toc431467883"/>
+      <w:bookmarkStart w:id="18" w:name="_Toc431989946"/>
       <w:r>
         <w:t>Entity-Relationship Diagrams</w:t>
       </w:r>
-      <w:bookmarkEnd w:id="19"/>
+      <w:bookmarkEnd w:id="18"/>
     </w:p>
     <w:p>
       <w:pPr>
         <w:pStyle w:val="NoSpacing"/>
       </w:pPr>
       <w:r>
-        <w:t>TODO: Needs updating with actual diagram! Still going to be lots of changes during prototyping so leaving it for the moment.</w:t>
-      </w:r>
+        <w:t xml:space="preserve">TODO: Needs updating with actual diagram! </w:t>
+      </w:r>
+      <w:proofErr w:type="gramStart"/>
+      <w:r>
+        <w:t>Still going to be lots of changes during prototyping so leaving it for the moment.</w:t>
+      </w:r>
+      <w:proofErr w:type="gramEnd"/>
     </w:p>
     <w:p>
       <w:pPr>
@@ -4434,12 +4510,12 @@
       <w:pPr>
         <w:pStyle w:val="Heading2"/>
       </w:pPr>
-      <w:bookmarkStart w:id="20" w:name="_Toc431467884"/>
+      <w:bookmarkStart w:id="19" w:name="_Toc431989947"/>
       <w:r>
         <w:lastRenderedPageBreak/>
         <w:t>System Flow Chart</w:t>
       </w:r>
-      <w:bookmarkEnd w:id="20"/>
+      <w:bookmarkEnd w:id="19"/>
     </w:p>
     <w:p>
       <w:pPr>
@@ -4505,11 +4581,64 @@
       <w:pPr>
         <w:pStyle w:val="Heading2"/>
       </w:pPr>
-      <w:bookmarkStart w:id="21" w:name="_Toc431467885"/>
-      <w:r>
-        <w:t>Interview with Mr Wilsdon, Client</w:t>
-      </w:r>
-      <w:bookmarkEnd w:id="21"/>
+      <w:bookmarkStart w:id="20" w:name="_Toc431989948"/>
+      <w:r>
+        <w:t>Fact Finding Methods</w:t>
+      </w:r>
+      <w:bookmarkEnd w:id="20"/>
+    </w:p>
+    <w:p>
+      <w:pPr>
+        <w:pStyle w:val="NoSpacing"/>
+        <w:rPr>
+          <w:color w:val="FF0000"/>
+        </w:rPr>
+      </w:pPr>
+      <w:r>
+        <w:rPr>
+          <w:color w:val="FF0000"/>
+        </w:rPr>
+        <w:t>Need to talk about observation, questionnaires, interview, and paperwork even if none was collected.</w:t>
+      </w:r>
+    </w:p>
+    <w:p>
+      <w:pPr>
+        <w:pStyle w:val="NoSpacing"/>
+        <w:rPr>
+          <w:sz w:val="28"/>
+          <w:u w:val="single"/>
+        </w:rPr>
+      </w:pPr>
+      <w:r>
+        <w:rPr>
+          <w:sz w:val="28"/>
+          <w:u w:val="single"/>
+        </w:rPr>
+        <w:t xml:space="preserve">Interview </w:t>
+      </w:r>
+      <w:r>
+        <w:rPr>
+          <w:sz w:val="28"/>
+          <w:u w:val="single"/>
+        </w:rPr>
+        <w:t xml:space="preserve">with Mr </w:t>
+      </w:r>
+      <w:proofErr w:type="spellStart"/>
+      <w:r>
+        <w:rPr>
+          <w:sz w:val="28"/>
+          <w:u w:val="single"/>
+        </w:rPr>
+        <w:t>Wilsdon</w:t>
+      </w:r>
+      <w:proofErr w:type="spellEnd"/>
+      <w:r>
+        <w:rPr>
+          <w:sz w:val="28"/>
+          <w:u w:val="single"/>
+        </w:rPr>
+        <w:t>, Client</w:t>
+      </w:r>
     </w:p>
     <w:p>
       <w:pPr>
@@ -4542,7 +4671,15 @@
         <w:ind w:left="720"/>
       </w:pPr>
       <w:r>
-        <w:t>The current system can show statistics about how many rooms each department or teacher booked over different months – that’s useful for our IT report to the headteacher. It would also be good if the system could handle bookings for all the different types of bookings we do – when students aren’t in school we offer caravan parking on the school fields, which the current system lets us treat as booking venues.</w:t>
+        <w:t xml:space="preserve">The current system can show statistics about how many rooms each department or teacher booked over different months – that’s useful for our IT report to the </w:t>
+      </w:r>
+      <w:proofErr w:type="spellStart"/>
+      <w:r>
+        <w:t>headteacher</w:t>
+      </w:r>
+      <w:proofErr w:type="spellEnd"/>
+      <w:r>
+        <w:t>. It would also be good if the system could handle bookings for all the different types of bookings we do – when students aren’t in school we offer caravan parking on the school fields, which the current system lets us treat as booking venues.</w:t>
       </w:r>
     </w:p>
     <w:p>
@@ -4576,6 +4713,7 @@
         <w:ind w:left="720"/>
       </w:pPr>
       <w:r>
+        <w:lastRenderedPageBreak/>
         <w:t>I pay a few hundred pounds a year subscription to the company who host this solution, and I have to buy an SSL certificate to make sure the data is transferred securely. I also need to back-up all the data into two locations to abide by school rules, which can be quite time-consuming.</w:t>
       </w:r>
     </w:p>
@@ -4584,7 +4722,6 @@
         <w:pStyle w:val="NoSpacing"/>
       </w:pPr>
       <w:r>
-        <w:lastRenderedPageBreak/>
         <w:t>How frequently would you need to add new rooms/teachers/users?</w:t>
       </w:r>
     </w:p>
@@ -4611,18 +4748,37 @@
         <w:ind w:left="720"/>
       </w:pPr>
       <w:r>
-        <w:t>There are the standard bookings, like the computer rooms, and then there are the less used rooms like the conference room, library, gym. Finally we have some strange ones, like the mobile phone and the slots for caravan rallies during holiday times.</w:t>
-      </w:r>
-    </w:p>
-    <w:p>
-      <w:pPr>
-        <w:pStyle w:val="Heading2"/>
-      </w:pPr>
-      <w:bookmarkStart w:id="22" w:name="_Toc431467886"/>
-      <w:r>
+        <w:t xml:space="preserve">There are the standard bookings, like the computer rooms, and then there are the less used rooms like the conference room, library, </w:t>
+      </w:r>
+      <w:proofErr w:type="gramStart"/>
+      <w:r>
+        <w:t>gym</w:t>
+      </w:r>
+      <w:proofErr w:type="gramEnd"/>
+      <w:r>
+        <w:t>. Finally we have some strange ones, like the mobile phone and the slots for caravan rallies during holiday times.</w:t>
+      </w:r>
+    </w:p>
+    <w:p>
+      <w:pPr>
+        <w:pStyle w:val="NoSpacing"/>
+      </w:pPr>
+    </w:p>
+    <w:p>
+      <w:pPr>
+        <w:pStyle w:val="NoSpacing"/>
+        <w:rPr>
+          <w:sz w:val="28"/>
+          <w:u w:val="single"/>
+        </w:rPr>
+      </w:pPr>
+      <w:r>
+        <w:rPr>
+          <w:sz w:val="28"/>
+          <w:u w:val="single"/>
+        </w:rPr>
         <w:t>Observation of current system</w:t>
       </w:r>
-      <w:bookmarkEnd w:id="22"/>
     </w:p>
     <w:p>
       <w:pPr>
@@ -6231,12 +6387,12 @@
       <w:pPr>
         <w:pStyle w:val="Heading2"/>
       </w:pPr>
-      <w:bookmarkStart w:id="23" w:name="_Toc431467887"/>
+      <w:bookmarkStart w:id="21" w:name="_Toc431989949"/>
       <w:r>
         <w:lastRenderedPageBreak/>
         <w:t>Benefits of the proposed system</w:t>
       </w:r>
-      <w:bookmarkEnd w:id="23"/>
+      <w:bookmarkEnd w:id="21"/>
     </w:p>
     <w:p>
       <w:pPr>
@@ -6300,147 +6456,149 @@
       <w:pPr>
         <w:pStyle w:val="Heading1"/>
       </w:pPr>
-      <w:bookmarkStart w:id="24" w:name="_Toc431467888"/>
+      <w:bookmarkStart w:id="22" w:name="_Toc431989950"/>
       <w:r>
         <w:lastRenderedPageBreak/>
         <w:t>Design</w:t>
       </w:r>
+      <w:bookmarkEnd w:id="22"/>
+    </w:p>
+    <w:p>
+      <w:pPr>
+        <w:pStyle w:val="Heading2"/>
+      </w:pPr>
+      <w:bookmarkStart w:id="23" w:name="_Toc431989951"/>
+      <w:r>
+        <w:t>Overall System Design</w:t>
+      </w:r>
+      <w:bookmarkEnd w:id="23"/>
+    </w:p>
+    <w:p>
+      <w:pPr>
+        <w:pStyle w:val="NoSpacing"/>
+      </w:pPr>
+      <w:r>
+        <w:t xml:space="preserve">A hybrid solution of the web-based and the client-based proposed solutions – the main system will be </w:t>
+      </w:r>
+      <w:r>
+        <w:t>accessible through an application available to computer users</w:t>
+      </w:r>
+      <w:r>
+        <w:t xml:space="preserve">, which connect to a central server process running </w:t>
+      </w:r>
+      <w:r>
+        <w:t xml:space="preserve">on </w:t>
+      </w:r>
+      <w:r>
+        <w:t>the either an external server or</w:t>
+      </w:r>
+      <w:r>
+        <w:t xml:space="preserve"> </w:t>
+      </w:r>
+      <w:r>
+        <w:t xml:space="preserve">more likely </w:t>
+      </w:r>
+      <w:r>
+        <w:t>the internal school server. Upon logon, an application will start in the background which will</w:t>
+      </w:r>
+      <w:r>
+        <w:t xml:space="preserve"> present the current bookings</w:t>
+      </w:r>
+      <w:r>
+        <w:t>. In the background, it will inform the server that the user has logged on</w:t>
+      </w:r>
+      <w:r>
+        <w:t xml:space="preserve">, </w:t>
+      </w:r>
+      <w:r>
+        <w:t xml:space="preserve">automatically sending relevant </w:t>
+      </w:r>
+      <w:r>
+        <w:t>information such as the username and computer name</w:t>
+      </w:r>
+      <w:r>
+        <w:t>.</w:t>
+      </w:r>
+      <w:r>
+        <w:t xml:space="preserve"> </w:t>
+      </w:r>
+      <w:r>
+        <w:t xml:space="preserve">This will cause the server to update its internal model and </w:t>
+      </w:r>
+      <w:r>
+        <w:t xml:space="preserve">distribute </w:t>
+      </w:r>
+      <w:r>
+        <w:t>the change to all logged on clients.</w:t>
+      </w:r>
+    </w:p>
+    <w:p>
+      <w:pPr>
+        <w:pStyle w:val="Heading2"/>
+      </w:pPr>
+      <w:bookmarkStart w:id="24" w:name="_Toc431989952"/>
+      <w:r>
+        <w:t>Solution Limitations</w:t>
+      </w:r>
       <w:bookmarkEnd w:id="24"/>
     </w:p>
     <w:p>
       <w:pPr>
+        <w:pStyle w:val="NoSpacing"/>
+      </w:pPr>
+      <w:r>
+        <w:t xml:space="preserve">The solution will be developed in C#, which I am comfortable with, </w:t>
+      </w:r>
+      <w:r>
+        <w:t xml:space="preserve">but </w:t>
+      </w:r>
+      <w:r>
+        <w:t xml:space="preserve">will have to use fairly advanced features of the language such as TCP/IP communications and multithreading, as well as producing a user-friendly interface using the Windows Presentation Foundation (WPF). I may also need to use multiple paradigms – primarily Imperative/Procedural, although the use of C# will naturally result in Object Oriented code, and in producing a responsive user interface I will use basic Event-driven programming. Also, as I will likely need to use multiple threads, I will need to use a blocking paradigm to ensure operations perform synchronously. As such I expect </w:t>
+      </w:r>
+      <w:r>
+        <w:t>there will be lots of bugs in the development versions</w:t>
+      </w:r>
+      <w:r>
+        <w:t>.</w:t>
+      </w:r>
+    </w:p>
+    <w:p>
+      <w:pPr>
+        <w:pStyle w:val="NoSpacing"/>
+      </w:pPr>
+      <w:r>
+        <w:t xml:space="preserve">Also, students need to log on to a computer in order to see where other students are logged on – it’s not quite as easy to use as </w:t>
+      </w:r>
+      <w:r>
+        <w:t>the</w:t>
+      </w:r>
+      <w:r>
+        <w:t xml:space="preserve"> website </w:t>
+      </w:r>
+      <w:r>
+        <w:t xml:space="preserve">solution </w:t>
+      </w:r>
+      <w:r>
+        <w:t>would be. However, I have little</w:t>
+      </w:r>
+      <w:r>
+        <w:t xml:space="preserve"> experience developing websites, and this solution allows for a far more powerful and responsive interface than that of a web UI.</w:t>
+      </w:r>
+    </w:p>
+    <w:p>
+      <w:pPr>
         <w:pStyle w:val="Heading2"/>
       </w:pPr>
-      <w:bookmarkStart w:id="25" w:name="_Toc431467889"/>
-      <w:r>
-        <w:t>Overall System Design</w:t>
+      <w:bookmarkStart w:id="25" w:name="_Toc431989953"/>
+      <w:bookmarkStart w:id="26" w:name="_GoBack"/>
+      <w:bookmarkEnd w:id="26"/>
+      <w:r>
+        <w:t xml:space="preserve">Description of </w:t>
+      </w:r>
+      <w:r>
+        <w:t>Modular Structure</w:t>
       </w:r>
       <w:bookmarkEnd w:id="25"/>
-    </w:p>
-    <w:p>
-      <w:pPr>
-        <w:pStyle w:val="NoSpacing"/>
-      </w:pPr>
-      <w:r>
-        <w:t xml:space="preserve">A hybrid solution of the web-based and the client-based proposed solutions – the main system will be </w:t>
-      </w:r>
-      <w:r>
-        <w:t>accessible through an application available to computer users</w:t>
-      </w:r>
-      <w:r>
-        <w:t xml:space="preserve">, which connect to a central server process running </w:t>
-      </w:r>
-      <w:r>
-        <w:t xml:space="preserve">on </w:t>
-      </w:r>
-      <w:r>
-        <w:t>the either an external server or</w:t>
-      </w:r>
-      <w:r>
-        <w:t xml:space="preserve"> </w:t>
-      </w:r>
-      <w:r>
-        <w:t xml:space="preserve">more likely </w:t>
-      </w:r>
-      <w:r>
-        <w:t>the internal school server. Upon logon, an application will start in the background which will</w:t>
-      </w:r>
-      <w:r>
-        <w:t xml:space="preserve"> present the current bookings</w:t>
-      </w:r>
-      <w:r>
-        <w:t>. In the background, it will inform the server that the user has logged on</w:t>
-      </w:r>
-      <w:r>
-        <w:t xml:space="preserve">, </w:t>
-      </w:r>
-      <w:r>
-        <w:t xml:space="preserve">automatically sending relevant </w:t>
-      </w:r>
-      <w:r>
-        <w:t>information such as the username and computer name</w:t>
-      </w:r>
-      <w:r>
-        <w:t>.</w:t>
-      </w:r>
-      <w:r>
-        <w:t xml:space="preserve"> </w:t>
-      </w:r>
-      <w:r>
-        <w:t xml:space="preserve">This will cause the server to update its internal model and </w:t>
-      </w:r>
-      <w:r>
-        <w:t xml:space="preserve">distribute </w:t>
-      </w:r>
-      <w:r>
-        <w:t>the change to all logged on clients.</w:t>
-      </w:r>
-    </w:p>
-    <w:p>
-      <w:pPr>
-        <w:pStyle w:val="Heading2"/>
-      </w:pPr>
-      <w:bookmarkStart w:id="26" w:name="_Toc431467890"/>
-      <w:r>
-        <w:t>Solution Limitations</w:t>
-      </w:r>
-      <w:bookmarkEnd w:id="26"/>
-    </w:p>
-    <w:p>
-      <w:pPr>
-        <w:pStyle w:val="NoSpacing"/>
-      </w:pPr>
-      <w:r>
-        <w:t xml:space="preserve">The solution will be developed in C#, which I am comfortable with, </w:t>
-      </w:r>
-      <w:r>
-        <w:t xml:space="preserve">but </w:t>
-      </w:r>
-      <w:r>
-        <w:t xml:space="preserve">will have to use fairly advanced features of the language such as TCP/IP communications and multithreading, as well as producing a user-friendly interface using the Windows Presentation Foundation (WPF). I may also need to use multiple paradigms – primarily Imperative/Procedural, although the use of C# will naturally result in Object Oriented code, and in producing a responsive user interface I will use basic Event-driven programming. Also, as I will likely need to use multiple threads, I will need to use a blocking paradigm to ensure operations perform synchronously. As such I expect </w:t>
-      </w:r>
-      <w:r>
-        <w:t>there will be lots of bugs in the development versions</w:t>
-      </w:r>
-      <w:r>
-        <w:t>.</w:t>
-      </w:r>
-    </w:p>
-    <w:p>
-      <w:pPr>
-        <w:pStyle w:val="NoSpacing"/>
-      </w:pPr>
-      <w:r>
-        <w:t xml:space="preserve">Also, students need to log on to a computer in order to see where other students are logged on – it’s not quite as easy to use as </w:t>
-      </w:r>
-      <w:r>
-        <w:t>the</w:t>
-      </w:r>
-      <w:r>
-        <w:t xml:space="preserve"> website </w:t>
-      </w:r>
-      <w:r>
-        <w:t xml:space="preserve">solution </w:t>
-      </w:r>
-      <w:r>
-        <w:t>would be. However, I have little</w:t>
-      </w:r>
-      <w:r>
-        <w:t xml:space="preserve"> experience developing websites, and this solution allows for a far more powerful and responsive interface than that of a web UI.</w:t>
-      </w:r>
-    </w:p>
-    <w:p>
-      <w:pPr>
-        <w:pStyle w:val="Heading2"/>
-      </w:pPr>
-      <w:bookmarkStart w:id="27" w:name="_Toc431467891"/>
-      <w:r>
-        <w:t xml:space="preserve">Description of </w:t>
-      </w:r>
-      <w:r>
-        <w:t>Modular Structure</w:t>
-      </w:r>
-      <w:bookmarkEnd w:id="27"/>
     </w:p>
     <w:p>
       <w:pPr>
@@ -6468,7 +6626,11 @@
         <w:t xml:space="preserve"> and continues</w:t>
       </w:r>
       <w:r>
-        <w:t xml:space="preserve"> in the background. Presents a GUI to the logged in user that allows them to perform actions </w:t>
+        <w:t xml:space="preserve"> in the background. </w:t>
+      </w:r>
+      <w:proofErr w:type="gramStart"/>
+      <w:r>
+        <w:t xml:space="preserve">Presents a GUI to the logged in user that allows them to perform actions </w:t>
       </w:r>
       <w:r>
         <w:t xml:space="preserve">as allowed by their access rights (determined by a search of the database for the </w:t>
@@ -6480,7 +6642,11 @@
         <w:t>username)</w:t>
       </w:r>
       <w:r>
-        <w:t>. Also communicates with the server to send/receive updates to the booking model.</w:t>
+        <w:t>.</w:t>
+      </w:r>
+      <w:proofErr w:type="gramEnd"/>
+      <w:r>
+        <w:t xml:space="preserve"> Also communicates with the server to send/receive updates to the booking model.</w:t>
       </w:r>
       <w:r>
         <w:t xml:space="preserve"> No special hardware is needed for this constituent – it isn’t particularly demanding.</w:t>
@@ -6548,6 +6714,7 @@
       <w:pPr>
         <w:pStyle w:val="NoSpacing"/>
       </w:pPr>
+      <w:proofErr w:type="spellStart"/>
       <w:r>
         <w:rPr>
           <w:sz w:val="28"/>
@@ -6555,6 +6722,7 @@
         </w:rPr>
         <w:t>NetCore</w:t>
       </w:r>
+      <w:proofErr w:type="spellEnd"/>
     </w:p>
     <w:p>
       <w:pPr>
@@ -6699,11 +6867,11 @@
       <w:pPr>
         <w:pStyle w:val="Heading2"/>
       </w:pPr>
-      <w:bookmarkStart w:id="28" w:name="_Toc431467892"/>
+      <w:bookmarkStart w:id="27" w:name="_Toc431989954"/>
       <w:r>
         <w:t>Processing and Algorithms</w:t>
       </w:r>
-      <w:bookmarkEnd w:id="28"/>
+      <w:bookmarkEnd w:id="27"/>
     </w:p>
     <w:p>
       <w:pPr>
@@ -6811,7 +6979,41 @@
           <w:rFonts w:ascii="Consolas" w:hAnsi="Consolas"/>
           <w:sz w:val="22"/>
         </w:rPr>
-        <w:t>Upon BookingAdded(NewBooking) Do</w:t>
+        <w:t xml:space="preserve">Upon </w:t>
+      </w:r>
+      <w:proofErr w:type="spellStart"/>
+      <w:proofErr w:type="gramStart"/>
+      <w:r>
+        <w:rPr>
+          <w:rFonts w:ascii="Consolas" w:hAnsi="Consolas"/>
+          <w:sz w:val="22"/>
+        </w:rPr>
+        <w:t>BookingAdded</w:t>
+      </w:r>
+      <w:proofErr w:type="spellEnd"/>
+      <w:r>
+        <w:rPr>
+          <w:rFonts w:ascii="Consolas" w:hAnsi="Consolas"/>
+          <w:sz w:val="22"/>
+        </w:rPr>
+        <w:t>(</w:t>
+      </w:r>
+      <w:proofErr w:type="spellStart"/>
+      <w:proofErr w:type="gramEnd"/>
+      <w:r>
+        <w:rPr>
+          <w:rFonts w:ascii="Consolas" w:hAnsi="Consolas"/>
+          <w:sz w:val="22"/>
+        </w:rPr>
+        <w:t>NewBooking</w:t>
+      </w:r>
+      <w:proofErr w:type="spellEnd"/>
+      <w:r>
+        <w:rPr>
+          <w:rFonts w:ascii="Consolas" w:hAnsi="Consolas"/>
+          <w:sz w:val="22"/>
+        </w:rPr>
+        <w:t>) Do</w:t>
       </w:r>
       <w:r>
         <w:rPr>
@@ -6819,7 +7021,23 @@
           <w:sz w:val="22"/>
         </w:rPr>
         <w:br/>
-        <w:t xml:space="preserve">    If Invalid(NewBooking) Then</w:t>
+        <w:t xml:space="preserve">    If Invalid(</w:t>
+      </w:r>
+      <w:proofErr w:type="spellStart"/>
+      <w:r>
+        <w:rPr>
+          <w:rFonts w:ascii="Consolas" w:hAnsi="Consolas"/>
+          <w:sz w:val="22"/>
+        </w:rPr>
+        <w:t>NewBooking</w:t>
+      </w:r>
+      <w:proofErr w:type="spellEnd"/>
+      <w:r>
+        <w:rPr>
+          <w:rFonts w:ascii="Consolas" w:hAnsi="Consolas"/>
+          <w:sz w:val="22"/>
+        </w:rPr>
+        <w:t>) Then</w:t>
       </w:r>
       <w:r>
         <w:rPr>
@@ -6827,15 +7045,23 @@
           <w:sz w:val="22"/>
         </w:rPr>
         <w:br/>
-        <w:t xml:space="preserve">        ShowErrorMessage()</w:t>
-      </w:r>
-      <w:r>
-        <w:rPr>
-          <w:rFonts w:ascii="Consolas" w:hAnsi="Consolas"/>
-          <w:sz w:val="22"/>
-        </w:rPr>
-        <w:br/>
-        <w:t xml:space="preserve">    EndIf</w:t>
+        <w:t xml:space="preserve">        </w:t>
+      </w:r>
+      <w:proofErr w:type="spellStart"/>
+      <w:r>
+        <w:rPr>
+          <w:rFonts w:ascii="Consolas" w:hAnsi="Consolas"/>
+          <w:sz w:val="22"/>
+        </w:rPr>
+        <w:t>ShowErrorMessage</w:t>
+      </w:r>
+      <w:proofErr w:type="spellEnd"/>
+      <w:r>
+        <w:rPr>
+          <w:rFonts w:ascii="Consolas" w:hAnsi="Consolas"/>
+          <w:sz w:val="22"/>
+        </w:rPr>
+        <w:t>()</w:t>
       </w:r>
       <w:r>
         <w:rPr>
@@ -6845,12 +7071,54 @@
         <w:br/>
         <w:t xml:space="preserve">    </w:t>
       </w:r>
-      <w:r>
-        <w:rPr>
-          <w:rFonts w:ascii="Consolas" w:hAnsi="Consolas"/>
-          <w:sz w:val="22"/>
-        </w:rPr>
-        <w:t>SendNewBookingMessage(Server, NewBooking)</w:t>
+      <w:proofErr w:type="spellStart"/>
+      <w:r>
+        <w:rPr>
+          <w:rFonts w:ascii="Consolas" w:hAnsi="Consolas"/>
+          <w:sz w:val="22"/>
+        </w:rPr>
+        <w:t>EndIf</w:t>
+      </w:r>
+      <w:proofErr w:type="spellEnd"/>
+      <w:r>
+        <w:rPr>
+          <w:rFonts w:ascii="Consolas" w:hAnsi="Consolas"/>
+          <w:sz w:val="22"/>
+        </w:rPr>
+        <w:br/>
+        <w:t xml:space="preserve">    </w:t>
+      </w:r>
+      <w:proofErr w:type="spellStart"/>
+      <w:r>
+        <w:rPr>
+          <w:rFonts w:ascii="Consolas" w:hAnsi="Consolas"/>
+          <w:sz w:val="22"/>
+        </w:rPr>
+        <w:t>SendNewBookingMessage</w:t>
+      </w:r>
+      <w:proofErr w:type="spellEnd"/>
+      <w:r>
+        <w:rPr>
+          <w:rFonts w:ascii="Consolas" w:hAnsi="Consolas"/>
+          <w:sz w:val="22"/>
+        </w:rPr>
+        <w:t xml:space="preserve">(Server, </w:t>
+      </w:r>
+      <w:proofErr w:type="spellStart"/>
+      <w:r>
+        <w:rPr>
+          <w:rFonts w:ascii="Consolas" w:hAnsi="Consolas"/>
+          <w:sz w:val="22"/>
+        </w:rPr>
+        <w:t>NewBooking</w:t>
+      </w:r>
+      <w:proofErr w:type="spellEnd"/>
+      <w:r>
+        <w:rPr>
+          <w:rFonts w:ascii="Consolas" w:hAnsi="Consolas"/>
+          <w:sz w:val="22"/>
+        </w:rPr>
+        <w:t>)</w:t>
       </w:r>
       <w:r>
         <w:rPr>
@@ -6909,12 +7177,30 @@
         </w:rPr>
         <w:t xml:space="preserve">Upon </w:t>
       </w:r>
-      <w:r>
-        <w:rPr>
-          <w:rFonts w:ascii="Consolas" w:hAnsi="Consolas"/>
-          <w:sz w:val="22"/>
-        </w:rPr>
-        <w:t>BookingAcknowledgementReceived(Message) Do</w:t>
+      <w:proofErr w:type="spellStart"/>
+      <w:proofErr w:type="gramStart"/>
+      <w:r>
+        <w:rPr>
+          <w:rFonts w:ascii="Consolas" w:hAnsi="Consolas"/>
+          <w:sz w:val="22"/>
+        </w:rPr>
+        <w:t>BookingAcknowledgementReceived</w:t>
+      </w:r>
+      <w:proofErr w:type="spellEnd"/>
+      <w:r>
+        <w:rPr>
+          <w:rFonts w:ascii="Consolas" w:hAnsi="Consolas"/>
+          <w:sz w:val="22"/>
+        </w:rPr>
+        <w:t>(</w:t>
+      </w:r>
+      <w:proofErr w:type="gramEnd"/>
+      <w:r>
+        <w:rPr>
+          <w:rFonts w:ascii="Consolas" w:hAnsi="Consolas"/>
+          <w:sz w:val="22"/>
+        </w:rPr>
+        <w:t>Message) Do</w:t>
       </w:r>
       <w:r>
         <w:rPr>
@@ -6924,12 +7210,21 @@
         <w:br/>
         <w:t xml:space="preserve">    If </w:t>
       </w:r>
-      <w:r>
-        <w:rPr>
-          <w:rFonts w:ascii="Consolas" w:hAnsi="Consolas"/>
-          <w:sz w:val="22"/>
-        </w:rPr>
-        <w:t>BookingFailed(Message) Then</w:t>
+      <w:proofErr w:type="spellStart"/>
+      <w:r>
+        <w:rPr>
+          <w:rFonts w:ascii="Consolas" w:hAnsi="Consolas"/>
+          <w:sz w:val="22"/>
+        </w:rPr>
+        <w:t>BookingFailed</w:t>
+      </w:r>
+      <w:proofErr w:type="spellEnd"/>
+      <w:r>
+        <w:rPr>
+          <w:rFonts w:ascii="Consolas" w:hAnsi="Consolas"/>
+          <w:sz w:val="22"/>
+        </w:rPr>
+        <w:t>(Message) Then</w:t>
       </w:r>
       <w:r>
         <w:rPr>
@@ -6937,7 +7232,23 @@
           <w:sz w:val="22"/>
         </w:rPr>
         <w:br/>
-        <w:t xml:space="preserve">        ShowErrorMessage(</w:t>
+        <w:t xml:space="preserve">        </w:t>
+      </w:r>
+      <w:proofErr w:type="spellStart"/>
+      <w:r>
+        <w:rPr>
+          <w:rFonts w:ascii="Consolas" w:hAnsi="Consolas"/>
+          <w:sz w:val="22"/>
+        </w:rPr>
+        <w:t>ShowErrorMessage</w:t>
+      </w:r>
+      <w:proofErr w:type="spellEnd"/>
+      <w:r>
+        <w:rPr>
+          <w:rFonts w:ascii="Consolas" w:hAnsi="Consolas"/>
+          <w:sz w:val="22"/>
+        </w:rPr>
+        <w:t>(</w:t>
       </w:r>
       <w:r>
         <w:rPr>
@@ -6952,8 +7263,17 @@
           <w:sz w:val="22"/>
         </w:rPr>
         <w:br/>
-        <w:t xml:space="preserve">    EndIf</w:t>
-      </w:r>
+        <w:t xml:space="preserve">    </w:t>
+      </w:r>
+      <w:proofErr w:type="spellStart"/>
+      <w:r>
+        <w:rPr>
+          <w:rFonts w:ascii="Consolas" w:hAnsi="Consolas"/>
+          <w:sz w:val="22"/>
+        </w:rPr>
+        <w:t>EndIf</w:t>
+      </w:r>
+      <w:proofErr w:type="spellEnd"/>
       <w:r>
         <w:rPr>
           <w:rFonts w:ascii="Consolas" w:hAnsi="Consolas"/>
@@ -7013,6 +7333,7 @@
         </w:rPr>
         <w:t xml:space="preserve">Upon </w:t>
       </w:r>
+      <w:proofErr w:type="spellStart"/>
       <w:r>
         <w:rPr>
           <w:rFonts w:ascii="Consolas" w:hAnsi="Consolas"/>
@@ -7027,6 +7348,7 @@
         </w:rPr>
         <w:t>MessageReceived</w:t>
       </w:r>
+      <w:proofErr w:type="spellEnd"/>
       <w:r>
         <w:rPr>
           <w:rFonts w:ascii="Consolas" w:hAnsi="Consolas"/>
@@ -7130,12 +7452,21 @@
         </w:rPr>
         <w:t xml:space="preserve">    </w:t>
       </w:r>
-      <w:r>
-        <w:rPr>
-          <w:rFonts w:ascii="Consolas" w:hAnsi="Consolas"/>
-          <w:sz w:val="22"/>
-        </w:rPr>
-        <w:t>UpdateBookingUI(</w:t>
+      <w:proofErr w:type="spellStart"/>
+      <w:r>
+        <w:rPr>
+          <w:rFonts w:ascii="Consolas" w:hAnsi="Consolas"/>
+          <w:sz w:val="22"/>
+        </w:rPr>
+        <w:t>UpdateBookingUI</w:t>
+      </w:r>
+      <w:proofErr w:type="spellEnd"/>
+      <w:r>
+        <w:rPr>
+          <w:rFonts w:ascii="Consolas" w:hAnsi="Consolas"/>
+          <w:sz w:val="22"/>
+        </w:rPr>
+        <w:t>(</w:t>
       </w:r>
       <w:r>
         <w:rPr>
@@ -7157,8 +7488,17 @@
           <w:sz w:val="22"/>
         </w:rPr>
         <w:br/>
-        <w:t xml:space="preserve">    EndIf</w:t>
-      </w:r>
+        <w:t xml:space="preserve">    </w:t>
+      </w:r>
+      <w:proofErr w:type="spellStart"/>
+      <w:r>
+        <w:rPr>
+          <w:rFonts w:ascii="Consolas" w:hAnsi="Consolas"/>
+          <w:sz w:val="22"/>
+        </w:rPr>
+        <w:t>EndIf</w:t>
+      </w:r>
+      <w:proofErr w:type="spellEnd"/>
       <w:r>
         <w:rPr>
           <w:rFonts w:ascii="Consolas" w:hAnsi="Consolas"/>
@@ -7232,7 +7572,23 @@
           <w:sz w:val="22"/>
         </w:rPr>
         <w:br/>
-        <w:t>Upon NewBookingMessageReceived(</w:t>
+        <w:t xml:space="preserve">Upon </w:t>
+      </w:r>
+      <w:proofErr w:type="spellStart"/>
+      <w:r>
+        <w:rPr>
+          <w:rFonts w:ascii="Consolas" w:hAnsi="Consolas"/>
+          <w:sz w:val="22"/>
+        </w:rPr>
+        <w:t>NewBookingMessageReceived</w:t>
+      </w:r>
+      <w:proofErr w:type="spellEnd"/>
+      <w:r>
+        <w:rPr>
+          <w:rFonts w:ascii="Consolas" w:hAnsi="Consolas"/>
+          <w:sz w:val="22"/>
+        </w:rPr>
+        <w:t>(</w:t>
       </w:r>
       <w:r>
         <w:rPr>
@@ -7269,7 +7625,15 @@
           <w:sz w:val="22"/>
         </w:rPr>
         <w:br/>
-        <w:t xml:space="preserve">        SendAcknowledgeMessage</w:t>
+        <w:t xml:space="preserve">        </w:t>
+      </w:r>
+      <w:proofErr w:type="spellStart"/>
+      <w:r>
+        <w:rPr>
+          <w:rFonts w:ascii="Consolas" w:hAnsi="Consolas"/>
+          <w:sz w:val="22"/>
+        </w:rPr>
+        <w:t>SendAcknowledgeMessage</w:t>
       </w:r>
       <w:r>
         <w:rPr>
@@ -7278,6 +7642,7 @@
         </w:rPr>
         <w:t>Failed</w:t>
       </w:r>
+      <w:proofErr w:type="spellEnd"/>
       <w:r>
         <w:rPr>
           <w:rFonts w:ascii="Consolas" w:hAnsi="Consolas"/>
@@ -7313,8 +7678,17 @@
           <w:sz w:val="22"/>
         </w:rPr>
         <w:br/>
-        <w:t xml:space="preserve">    EndIf</w:t>
-      </w:r>
+        <w:t xml:space="preserve">    </w:t>
+      </w:r>
+      <w:proofErr w:type="spellStart"/>
+      <w:r>
+        <w:rPr>
+          <w:rFonts w:ascii="Consolas" w:hAnsi="Consolas"/>
+          <w:sz w:val="22"/>
+        </w:rPr>
+        <w:t>EndIf</w:t>
+      </w:r>
+      <w:proofErr w:type="spellEnd"/>
       <w:r>
         <w:rPr>
           <w:rFonts w:ascii="Consolas" w:hAnsi="Consolas"/>
@@ -7323,12 +7697,21 @@
         <w:br/>
         <w:t xml:space="preserve">    </w:t>
       </w:r>
-      <w:r>
-        <w:rPr>
-          <w:rFonts w:ascii="Consolas" w:hAnsi="Consolas"/>
-          <w:sz w:val="22"/>
-        </w:rPr>
-        <w:t>ThreadLock(Database) Then</w:t>
+      <w:proofErr w:type="spellStart"/>
+      <w:r>
+        <w:rPr>
+          <w:rFonts w:ascii="Consolas" w:hAnsi="Consolas"/>
+          <w:sz w:val="22"/>
+        </w:rPr>
+        <w:t>ThreadLock</w:t>
+      </w:r>
+      <w:proofErr w:type="spellEnd"/>
+      <w:r>
+        <w:rPr>
+          <w:rFonts w:ascii="Consolas" w:hAnsi="Consolas"/>
+          <w:sz w:val="22"/>
+        </w:rPr>
+        <w:t>(Database) Then</w:t>
       </w:r>
       <w:r>
         <w:rPr>
@@ -7368,12 +7751,21 @@
         <w:br/>
         <w:t xml:space="preserve">            </w:t>
       </w:r>
-      <w:r>
-        <w:rPr>
-          <w:rFonts w:ascii="Consolas" w:hAnsi="Consolas"/>
-          <w:sz w:val="22"/>
-        </w:rPr>
-        <w:t>SendAcknowledgeMessageFailed(</w:t>
+      <w:proofErr w:type="spellStart"/>
+      <w:r>
+        <w:rPr>
+          <w:rFonts w:ascii="Consolas" w:hAnsi="Consolas"/>
+          <w:sz w:val="22"/>
+        </w:rPr>
+        <w:t>SendAcknowledgeMessageFailed</w:t>
+      </w:r>
+      <w:proofErr w:type="spellEnd"/>
+      <w:r>
+        <w:rPr>
+          <w:rFonts w:ascii="Consolas" w:hAnsi="Consolas"/>
+          <w:sz w:val="22"/>
+        </w:rPr>
+        <w:t>(</w:t>
       </w:r>
       <w:r>
         <w:rPr>
@@ -7403,8 +7795,17 @@
           <w:sz w:val="22"/>
         </w:rPr>
         <w:br/>
-        <w:t xml:space="preserve">        EndIf</w:t>
-      </w:r>
+        <w:t xml:space="preserve">        </w:t>
+      </w:r>
+      <w:proofErr w:type="spellStart"/>
+      <w:r>
+        <w:rPr>
+          <w:rFonts w:ascii="Consolas" w:hAnsi="Consolas"/>
+          <w:sz w:val="22"/>
+        </w:rPr>
+        <w:t>EndIf</w:t>
+      </w:r>
+      <w:proofErr w:type="spellEnd"/>
       <w:r>
         <w:rPr>
           <w:rFonts w:ascii="Consolas" w:hAnsi="Consolas"/>
@@ -7417,7 +7818,15 @@
           <w:rFonts w:ascii="Consolas" w:hAnsi="Consolas"/>
           <w:sz w:val="22"/>
         </w:rPr>
-        <w:t xml:space="preserve">    End</w:t>
+        <w:t xml:space="preserve">    </w:t>
+      </w:r>
+      <w:proofErr w:type="spellStart"/>
+      <w:r>
+        <w:rPr>
+          <w:rFonts w:ascii="Consolas" w:hAnsi="Consolas"/>
+          <w:sz w:val="22"/>
+        </w:rPr>
+        <w:t>End</w:t>
       </w:r>
       <w:r>
         <w:rPr>
@@ -7426,6 +7835,7 @@
         </w:rPr>
         <w:t>Lock</w:t>
       </w:r>
+      <w:proofErr w:type="spellEnd"/>
       <w:r>
         <w:rPr>
           <w:rFonts w:ascii="Consolas" w:hAnsi="Consolas"/>
@@ -7438,7 +7848,23 @@
           <w:rFonts w:ascii="Consolas" w:hAnsi="Consolas"/>
           <w:sz w:val="22"/>
         </w:rPr>
-        <w:t xml:space="preserve">    SendAcknowledgeMessageSuccess(</w:t>
+        <w:t xml:space="preserve">    </w:t>
+      </w:r>
+      <w:proofErr w:type="spellStart"/>
+      <w:r>
+        <w:rPr>
+          <w:rFonts w:ascii="Consolas" w:hAnsi="Consolas"/>
+          <w:sz w:val="22"/>
+        </w:rPr>
+        <w:t>SendAcknowledgeMessageSuccess</w:t>
+      </w:r>
+      <w:proofErr w:type="spellEnd"/>
+      <w:r>
+        <w:rPr>
+          <w:rFonts w:ascii="Consolas" w:hAnsi="Consolas"/>
+          <w:sz w:val="22"/>
+        </w:rPr>
+        <w:t>(</w:t>
       </w:r>
       <w:r>
         <w:rPr>
@@ -7467,7 +7893,23 @@
           <w:sz w:val="22"/>
         </w:rPr>
         <w:br/>
-        <w:t xml:space="preserve">    AddBookingToDatabase(Booking)</w:t>
+        <w:t xml:space="preserve">    </w:t>
+      </w:r>
+      <w:proofErr w:type="spellStart"/>
+      <w:r>
+        <w:rPr>
+          <w:rFonts w:ascii="Consolas" w:hAnsi="Consolas"/>
+          <w:sz w:val="22"/>
+        </w:rPr>
+        <w:t>AddBookingToDatabase</w:t>
+      </w:r>
+      <w:proofErr w:type="spellEnd"/>
+      <w:r>
+        <w:rPr>
+          <w:rFonts w:ascii="Consolas" w:hAnsi="Consolas"/>
+          <w:sz w:val="22"/>
+        </w:rPr>
+        <w:t>(Booking)</w:t>
       </w:r>
       <w:r>
         <w:rPr>
@@ -7475,7 +7917,39 @@
           <w:sz w:val="22"/>
         </w:rPr>
         <w:br/>
-        <w:t xml:space="preserve">    ForEach Client in ConnectedClients Do</w:t>
+        <w:t xml:space="preserve">    </w:t>
+      </w:r>
+      <w:proofErr w:type="spellStart"/>
+      <w:r>
+        <w:rPr>
+          <w:rFonts w:ascii="Consolas" w:hAnsi="Consolas"/>
+          <w:sz w:val="22"/>
+        </w:rPr>
+        <w:t>ForEach</w:t>
+      </w:r>
+      <w:proofErr w:type="spellEnd"/>
+      <w:r>
+        <w:rPr>
+          <w:rFonts w:ascii="Consolas" w:hAnsi="Consolas"/>
+          <w:sz w:val="22"/>
+        </w:rPr>
+        <w:t xml:space="preserve"> Client in </w:t>
+      </w:r>
+      <w:proofErr w:type="spellStart"/>
+      <w:r>
+        <w:rPr>
+          <w:rFonts w:ascii="Consolas" w:hAnsi="Consolas"/>
+          <w:sz w:val="22"/>
+        </w:rPr>
+        <w:t>ConnectedClients</w:t>
+      </w:r>
+      <w:proofErr w:type="spellEnd"/>
+      <w:r>
+        <w:rPr>
+          <w:rFonts w:ascii="Consolas" w:hAnsi="Consolas"/>
+          <w:sz w:val="22"/>
+        </w:rPr>
+        <w:t xml:space="preserve"> Do</w:t>
       </w:r>
       <w:r>
         <w:rPr>
@@ -7485,12 +7959,21 @@
         <w:br/>
         <w:t xml:space="preserve">        </w:t>
       </w:r>
-      <w:r>
-        <w:rPr>
-          <w:rFonts w:ascii="Consolas" w:hAnsi="Consolas"/>
-          <w:sz w:val="22"/>
-        </w:rPr>
-        <w:t>SendBookingChangeMessage(</w:t>
+      <w:proofErr w:type="spellStart"/>
+      <w:r>
+        <w:rPr>
+          <w:rFonts w:ascii="Consolas" w:hAnsi="Consolas"/>
+          <w:sz w:val="22"/>
+        </w:rPr>
+        <w:t>SendBookingChangeMessage</w:t>
+      </w:r>
+      <w:proofErr w:type="spellEnd"/>
+      <w:r>
+        <w:rPr>
+          <w:rFonts w:ascii="Consolas" w:hAnsi="Consolas"/>
+          <w:sz w:val="22"/>
+        </w:rPr>
+        <w:t>(</w:t>
       </w:r>
       <w:r>
         <w:rPr>
@@ -7521,7 +8004,22 @@
           <w:sz w:val="22"/>
         </w:rPr>
         <w:br/>
-        <w:t>End.</w:t>
+      </w:r>
+      <w:proofErr w:type="spellStart"/>
+      <w:r>
+        <w:rPr>
+          <w:rFonts w:ascii="Consolas" w:hAnsi="Consolas"/>
+          <w:sz w:val="22"/>
+        </w:rPr>
+        <w:t>End</w:t>
+      </w:r>
+      <w:proofErr w:type="spellEnd"/>
+      <w:r>
+        <w:rPr>
+          <w:rFonts w:ascii="Consolas" w:hAnsi="Consolas"/>
+          <w:sz w:val="22"/>
+        </w:rPr>
+        <w:t>.</w:t>
       </w:r>
       <w:r>
         <w:rPr>
@@ -7544,7 +8042,39 @@
           <w:sz w:val="22"/>
         </w:rPr>
         <w:br/>
-        <w:t>Upon ClientConnectMessageReceived(Sender, Username, ComputerName) Do</w:t>
+        <w:t xml:space="preserve">Upon </w:t>
+      </w:r>
+      <w:proofErr w:type="spellStart"/>
+      <w:r>
+        <w:rPr>
+          <w:rFonts w:ascii="Consolas" w:hAnsi="Consolas"/>
+          <w:sz w:val="22"/>
+        </w:rPr>
+        <w:t>ClientConnectMessageReceived</w:t>
+      </w:r>
+      <w:proofErr w:type="spellEnd"/>
+      <w:r>
+        <w:rPr>
+          <w:rFonts w:ascii="Consolas" w:hAnsi="Consolas"/>
+          <w:sz w:val="22"/>
+        </w:rPr>
+        <w:t xml:space="preserve">(Sender, Username, </w:t>
+      </w:r>
+      <w:proofErr w:type="spellStart"/>
+      <w:r>
+        <w:rPr>
+          <w:rFonts w:ascii="Consolas" w:hAnsi="Consolas"/>
+          <w:sz w:val="22"/>
+        </w:rPr>
+        <w:t>ComputerName</w:t>
+      </w:r>
+      <w:proofErr w:type="spellEnd"/>
+      <w:r>
+        <w:rPr>
+          <w:rFonts w:ascii="Consolas" w:hAnsi="Consolas"/>
+          <w:sz w:val="22"/>
+        </w:rPr>
+        <w:t>) Do</w:t>
       </w:r>
       <w:r>
         <w:rPr>
@@ -7552,7 +8082,23 @@
           <w:sz w:val="22"/>
         </w:rPr>
         <w:br/>
-        <w:t xml:space="preserve">    ThreadLock(Database) Then</w:t>
+        <w:t xml:space="preserve">    </w:t>
+      </w:r>
+      <w:proofErr w:type="spellStart"/>
+      <w:r>
+        <w:rPr>
+          <w:rFonts w:ascii="Consolas" w:hAnsi="Consolas"/>
+          <w:sz w:val="22"/>
+        </w:rPr>
+        <w:t>ThreadLock</w:t>
+      </w:r>
+      <w:proofErr w:type="spellEnd"/>
+      <w:r>
+        <w:rPr>
+          <w:rFonts w:ascii="Consolas" w:hAnsi="Consolas"/>
+          <w:sz w:val="22"/>
+        </w:rPr>
+        <w:t>(Database) Then</w:t>
       </w:r>
       <w:r>
         <w:rPr>
@@ -7562,12 +8108,37 @@
         <w:br/>
         <w:t xml:space="preserve">        </w:t>
       </w:r>
-      <w:r>
-        <w:rPr>
-          <w:rFonts w:ascii="Consolas" w:hAnsi="Consolas"/>
-          <w:sz w:val="22"/>
-        </w:rPr>
-        <w:t>SendAccessLevelMessage(Sender, GetAccessLevel(Database, Username))</w:t>
+      <w:proofErr w:type="spellStart"/>
+      <w:r>
+        <w:rPr>
+          <w:rFonts w:ascii="Consolas" w:hAnsi="Consolas"/>
+          <w:sz w:val="22"/>
+        </w:rPr>
+        <w:t>SendAccessLevelMessage</w:t>
+      </w:r>
+      <w:proofErr w:type="spellEnd"/>
+      <w:r>
+        <w:rPr>
+          <w:rFonts w:ascii="Consolas" w:hAnsi="Consolas"/>
+          <w:sz w:val="22"/>
+        </w:rPr>
+        <w:t xml:space="preserve">(Sender, </w:t>
+      </w:r>
+      <w:proofErr w:type="spellStart"/>
+      <w:r>
+        <w:rPr>
+          <w:rFonts w:ascii="Consolas" w:hAnsi="Consolas"/>
+          <w:sz w:val="22"/>
+        </w:rPr>
+        <w:t>GetAccessLevel</w:t>
+      </w:r>
+      <w:proofErr w:type="spellEnd"/>
+      <w:r>
+        <w:rPr>
+          <w:rFonts w:ascii="Consolas" w:hAnsi="Consolas"/>
+          <w:sz w:val="22"/>
+        </w:rPr>
+        <w:t>(Database, Username))</w:t>
       </w:r>
       <w:r>
         <w:rPr>
@@ -7575,7 +8146,15 @@
           <w:sz w:val="22"/>
         </w:rPr>
         <w:br/>
-        <w:t xml:space="preserve">        Set</w:t>
+        <w:t xml:space="preserve">        </w:t>
+      </w:r>
+      <w:proofErr w:type="spellStart"/>
+      <w:r>
+        <w:rPr>
+          <w:rFonts w:ascii="Consolas" w:hAnsi="Consolas"/>
+          <w:sz w:val="22"/>
+        </w:rPr>
+        <w:t>Set</w:t>
       </w:r>
       <w:r>
         <w:rPr>
@@ -7589,7 +8168,31 @@
           <w:rFonts w:ascii="Consolas" w:hAnsi="Consolas"/>
           <w:sz w:val="22"/>
         </w:rPr>
-        <w:t>User(Database, ComputerName, Username)</w:t>
+        <w:t>User</w:t>
+      </w:r>
+      <w:proofErr w:type="spellEnd"/>
+      <w:r>
+        <w:rPr>
+          <w:rFonts w:ascii="Consolas" w:hAnsi="Consolas"/>
+          <w:sz w:val="22"/>
+        </w:rPr>
+        <w:t xml:space="preserve">(Database, </w:t>
+      </w:r>
+      <w:proofErr w:type="spellStart"/>
+      <w:r>
+        <w:rPr>
+          <w:rFonts w:ascii="Consolas" w:hAnsi="Consolas"/>
+          <w:sz w:val="22"/>
+        </w:rPr>
+        <w:t>ComputerName</w:t>
+      </w:r>
+      <w:proofErr w:type="spellEnd"/>
+      <w:r>
+        <w:rPr>
+          <w:rFonts w:ascii="Consolas" w:hAnsi="Consolas"/>
+          <w:sz w:val="22"/>
+        </w:rPr>
+        <w:t>, Username)</w:t>
       </w:r>
       <w:r>
         <w:rPr>
@@ -7597,8 +8200,17 @@
           <w:sz w:val="22"/>
         </w:rPr>
         <w:br/>
-        <w:t xml:space="preserve">    EndLock</w:t>
-      </w:r>
+        <w:t xml:space="preserve">    </w:t>
+      </w:r>
+      <w:proofErr w:type="spellStart"/>
+      <w:r>
+        <w:rPr>
+          <w:rFonts w:ascii="Consolas" w:hAnsi="Consolas"/>
+          <w:sz w:val="22"/>
+        </w:rPr>
+        <w:t>EndLock</w:t>
+      </w:r>
+      <w:proofErr w:type="spellEnd"/>
       <w:r>
         <w:rPr>
           <w:rFonts w:ascii="Consolas" w:hAnsi="Consolas"/>
@@ -7618,10 +8230,69 @@
       <w:pPr>
         <w:pStyle w:val="Heading2"/>
       </w:pPr>
-      <w:bookmarkStart w:id="29" w:name="_Toc431467893"/>
+      <w:bookmarkStart w:id="28" w:name="_Toc431989955"/>
       <w:r>
         <w:t>Storage Material and Format</w:t>
       </w:r>
+      <w:bookmarkEnd w:id="28"/>
+    </w:p>
+    <w:p>
+      <w:pPr>
+        <w:pStyle w:val="NoSpacing"/>
+      </w:pPr>
+      <w:r>
+        <w:t>The data will be stored in a SQL database on the server’s</w:t>
+      </w:r>
+      <w:r>
+        <w:t xml:space="preserve"> </w:t>
+      </w:r>
+      <w:r>
+        <w:t>HDD</w:t>
+      </w:r>
+      <w:r>
+        <w:t>.</w:t>
+      </w:r>
+      <w:r>
+        <w:t xml:space="preserve"> As covered in the Data Vol</w:t>
+      </w:r>
+      <w:r>
+        <w:t xml:space="preserve">umes section of the analysis, the maximum file size of the database is under 15MB, so </w:t>
+      </w:r>
+      <w:r>
+        <w:t xml:space="preserve">the </w:t>
+      </w:r>
+      <w:r>
+        <w:t>existing hard drives can be used</w:t>
+      </w:r>
+      <w:r>
+        <w:t xml:space="preserve"> to save hardware expenses</w:t>
+      </w:r>
+      <w:r>
+        <w:t>.</w:t>
+      </w:r>
+      <w:r>
+        <w:t xml:space="preserve"> An SSD could be used, but </w:t>
+      </w:r>
+      <w:r>
+        <w:t>fast read speeds aren’t necessary.</w:t>
+      </w:r>
+    </w:p>
+    <w:p>
+      <w:pPr>
+        <w:pStyle w:val="NoSpacing"/>
+      </w:pPr>
+      <w:r>
+        <w:t>The data stored isn’t entirely critical, so backups can be taken once a week, likely as part of the school server backup.</w:t>
+      </w:r>
+    </w:p>
+    <w:p>
+      <w:pPr>
+        <w:pStyle w:val="Heading2"/>
+      </w:pPr>
+      <w:bookmarkStart w:id="29" w:name="_Toc431989956"/>
+      <w:r>
+        <w:t>Human-Computer Interface</w:t>
+      </w:r>
       <w:bookmarkEnd w:id="29"/>
     </w:p>
     <w:p>
@@ -7629,159 +8300,184 @@
         <w:pStyle w:val="NoSpacing"/>
       </w:pPr>
       <w:r>
-        <w:t>The data will be stored in a SQL database on the server’s</w:t>
+        <w:t xml:space="preserve">TODO: Add hand-drawn UI diagrams? Books seems to imply hand drawn is </w:t>
+      </w:r>
+      <w:proofErr w:type="gramStart"/>
+      <w:r>
+        <w:t>better :/</w:t>
+      </w:r>
+      <w:proofErr w:type="gramEnd"/>
+      <w:r>
+        <w:br/>
+      </w:r>
+      <w:r>
+        <w:t xml:space="preserve">TODO: </w:t>
+      </w:r>
+      <w:r>
+        <w:t xml:space="preserve">Show Mr </w:t>
+      </w:r>
+      <w:proofErr w:type="spellStart"/>
+      <w:r>
+        <w:t>Wilsdon</w:t>
+      </w:r>
+      <w:proofErr w:type="spellEnd"/>
+      <w:r>
+        <w:t xml:space="preserve"> the prototype UI and record his feedback, make changes based on his thoughts and show changes.</w:t>
+      </w:r>
+    </w:p>
+    <w:p>
+      <w:pPr>
+        <w:pStyle w:val="Heading2"/>
+      </w:pPr>
+      <w:bookmarkStart w:id="30" w:name="_Toc431989957"/>
+      <w:r>
+        <w:t>Sample of Data Entry</w:t>
+      </w:r>
+      <w:bookmarkEnd w:id="30"/>
+    </w:p>
+    <w:p>
+      <w:pPr>
+        <w:pStyle w:val="NoSpacing"/>
+      </w:pPr>
+    </w:p>
+    <w:p>
+      <w:pPr>
+        <w:pStyle w:val="Heading2"/>
+      </w:pPr>
+      <w:bookmarkStart w:id="31" w:name="_Toc431989958"/>
+      <w:r>
+        <w:t xml:space="preserve">Sample of </w:t>
+      </w:r>
+      <w:r>
+        <w:t>V</w:t>
+      </w:r>
+      <w:r>
+        <w:t>alid Output</w:t>
+      </w:r>
+      <w:bookmarkEnd w:id="31"/>
+    </w:p>
+    <w:p>
+      <w:pPr>
+        <w:pStyle w:val="NoSpacing"/>
+      </w:pPr>
+    </w:p>
+    <w:p>
+      <w:pPr>
+        <w:pStyle w:val="Heading2"/>
+      </w:pPr>
+      <w:bookmarkStart w:id="32" w:name="_Toc431989959"/>
+      <w:r>
+        <w:t>Security &amp; Integrity</w:t>
+      </w:r>
+      <w:bookmarkEnd w:id="32"/>
+    </w:p>
+    <w:p>
+      <w:pPr>
+        <w:pStyle w:val="NoSpacing"/>
+      </w:pPr>
+      <w:r>
+        <w:t>In order to access the application that provides access to the server, the user needs to log on – the application then sends the server the logged on username, and only if the username is registered in the database as an allowed username does the server provide the information about the bookings etc</w:t>
+      </w:r>
+      <w:r>
+        <w:t>. This provides a fairly safe system.</w:t>
+      </w:r>
+      <w:r>
+        <w:t xml:space="preserve"> I intend to write a user manual to help people, and integrated help documentation in the form of </w:t>
+      </w:r>
+      <w:r>
+        <w:t xml:space="preserve">UI </w:t>
+      </w:r>
+      <w:r>
+        <w:t>tooltips and explanatory UI messages.</w:t>
+      </w:r>
+      <w:r>
+        <w:br/>
+      </w:r>
+      <w:proofErr w:type="gramStart"/>
+      <w:r>
+        <w:t>Validation???</w:t>
+      </w:r>
+      <w:proofErr w:type="gramEnd"/>
+    </w:p>
+    <w:p>
+      <w:pPr>
+        <w:pStyle w:val="Heading2"/>
+      </w:pPr>
+      <w:bookmarkStart w:id="33" w:name="_Toc431989960"/>
+      <w:r>
+        <w:lastRenderedPageBreak/>
+        <w:t>System Security</w:t>
+      </w:r>
+      <w:bookmarkEnd w:id="33"/>
+    </w:p>
+    <w:p>
+      <w:pPr>
+        <w:pStyle w:val="NoSpacing"/>
+      </w:pPr>
+      <w:r>
+        <w:t>As my system is dealing with personal information, I do need to ensure that the security is up to scratch. I do have the significant advantage that the whole system will be hosted inside the school’s network, which is already secured</w:t>
+      </w:r>
+      <w:r>
+        <w:t xml:space="preserve"> in accordance with regulations – i</w:t>
+      </w:r>
+      <w:r>
+        <w:t>t has firewalls and password-protected access.</w:t>
+      </w:r>
+      <w:r>
+        <w:t xml:space="preserve"> As such, many security requirements are already fulfilled by the school – the network is kept secure, and physical access to the servers is restricted. SQL provides integrated security as well, requiring authent</w:t>
+      </w:r>
+      <w:r>
+        <w:t>ication to access the database.</w:t>
+      </w:r>
+      <w:r>
+        <w:t xml:space="preserve"> The school server is in a dedicated room that has a smoke detector</w:t>
+      </w:r>
+      <w:r>
+        <w:t xml:space="preserve"> and burglar alarm</w:t>
       </w:r>
       <w:r>
         <w:t xml:space="preserve"> </w:t>
       </w:r>
       <w:r>
-        <w:t>HDD</w:t>
-      </w:r>
-      <w:r>
-        <w:t>.</w:t>
-      </w:r>
-      <w:r>
-        <w:t xml:space="preserve"> As covered in the Data Vol</w:t>
-      </w:r>
-      <w:r>
-        <w:t xml:space="preserve">umes section of the analysis, the maximum file size of the database is under 15MB, so </w:t>
-      </w:r>
-      <w:r>
-        <w:t xml:space="preserve">the </w:t>
-      </w:r>
-      <w:r>
-        <w:t>existing hard drives can be used</w:t>
-      </w:r>
-      <w:r>
-        <w:t xml:space="preserve"> to save hardware expenses</w:t>
-      </w:r>
-      <w:r>
-        <w:t>.</w:t>
-      </w:r>
-      <w:r>
-        <w:t xml:space="preserve"> An SSD could be used, but </w:t>
-      </w:r>
-      <w:r>
-        <w:t>fast read speeds aren’t necessary.</w:t>
-      </w:r>
+        <w:t>installed.</w:t>
+      </w:r>
+      <w:r>
+        <w:br/>
+        <w:t xml:space="preserve">To prevent data loss from fires/burglary </w:t>
+      </w:r>
+      <w:proofErr w:type="spellStart"/>
+      <w:r>
+        <w:t>etc</w:t>
+      </w:r>
+      <w:proofErr w:type="spellEnd"/>
+      <w:r>
+        <w:t xml:space="preserve">, backups need to be taken frequently (this can happen along with the school server’s automated backups). Ideally a copy of the system data would also be stored off-site for a greater strength of fall-back backups. </w:t>
+      </w:r>
+    </w:p>
+    <w:p>
+      <w:pPr>
+        <w:pStyle w:val="Heading2"/>
+      </w:pPr>
+      <w:bookmarkStart w:id="34" w:name="_Toc431989961"/>
+      <w:r>
+        <w:t>Test Plan</w:t>
+      </w:r>
+      <w:bookmarkEnd w:id="34"/>
     </w:p>
     <w:p>
       <w:pPr>
         <w:pStyle w:val="NoSpacing"/>
       </w:pPr>
       <w:r>
-        <w:t>The data stored isn’t entirely critical, so backups can be taken once a week, likely as part of the school server backup.</w:t>
-      </w:r>
-    </w:p>
-    <w:p>
-      <w:pPr>
-        <w:pStyle w:val="Heading2"/>
-      </w:pPr>
-      <w:bookmarkStart w:id="30" w:name="_Toc431467894"/>
-      <w:r>
-        <w:t>Human-Computer Interface</w:t>
-      </w:r>
-      <w:bookmarkEnd w:id="30"/>
-    </w:p>
-    <w:p>
-      <w:pPr>
-        <w:pStyle w:val="NoSpacing"/>
-      </w:pPr>
-      <w:r>
-        <w:t>TODO: Add hand-drawn UI diagrams? Books seems to imply hand drawn is better :/</w:t>
-      </w:r>
-      <w:r>
-        <w:br/>
-      </w:r>
-      <w:r>
-        <w:t xml:space="preserve">TODO: </w:t>
-      </w:r>
-      <w:r>
-        <w:t>Show Mr Wilsdon the prototype UI and record his feedback, make changes based on his thoughts and show changes.</w:t>
-      </w:r>
-    </w:p>
-    <w:p>
-      <w:pPr>
-        <w:pStyle w:val="Heading2"/>
-      </w:pPr>
-      <w:bookmarkStart w:id="31" w:name="_Toc431467895"/>
-      <w:r>
-        <w:t>Sample of Data Entry</w:t>
-      </w:r>
-      <w:bookmarkEnd w:id="31"/>
-    </w:p>
-    <w:p>
-      <w:pPr>
-        <w:pStyle w:val="NoSpacing"/>
-      </w:pPr>
-    </w:p>
-    <w:p>
-      <w:pPr>
-        <w:pStyle w:val="Heading2"/>
-      </w:pPr>
-      <w:bookmarkStart w:id="32" w:name="_Toc431467896"/>
-      <w:r>
-        <w:t xml:space="preserve">Sample of </w:t>
-      </w:r>
-      <w:r>
-        <w:t>V</w:t>
-      </w:r>
-      <w:r>
-        <w:t>alid Output</w:t>
-      </w:r>
-      <w:bookmarkEnd w:id="32"/>
-    </w:p>
-    <w:p>
-      <w:pPr>
-        <w:pStyle w:val="NoSpacing"/>
-      </w:pPr>
-    </w:p>
-    <w:p>
-      <w:pPr>
-        <w:pStyle w:val="Heading2"/>
-      </w:pPr>
-      <w:bookmarkStart w:id="33" w:name="_Toc431467897"/>
-      <w:r>
-        <w:t>Security &amp; Integrity</w:t>
-      </w:r>
-      <w:bookmarkEnd w:id="33"/>
-    </w:p>
-    <w:p>
-      <w:pPr>
-        <w:pStyle w:val="NoSpacing"/>
-      </w:pPr>
-      <w:r>
-        <w:t>As my system is dealing with personal information, I do need to ensure that the security is up to scratch. I do have the significant advantage that the whole system will be hosted inside the school’s network, which is already secured in accordance with regulations. As such, many security requirements are already fulfilled by the school – the network is kept secure, and physical access to the servers is restricted. SQL provides integrated security as well, requiring authentication to access the database.</w:t>
-      </w:r>
-      <w:r>
-        <w:br/>
-        <w:t>Backups need to be taken frequently (this can happen along with the school server’s automated backups). Ideally a copy of the system data would also be stored off-site for a greater strength of fall-back backups.</w:t>
-      </w:r>
-      <w:r>
-        <w:br/>
-      </w:r>
-      <w:r>
-        <w:lastRenderedPageBreak/>
-        <w:br/>
-        <w:t>TODO: User IDs, passwords, validation, training, user manual.</w:t>
-      </w:r>
-    </w:p>
-    <w:p>
-      <w:pPr>
-        <w:pStyle w:val="Heading2"/>
-      </w:pPr>
-      <w:bookmarkStart w:id="34" w:name="_Toc431467898"/>
-      <w:r>
-        <w:t>Test Plan</w:t>
-      </w:r>
-      <w:bookmarkEnd w:id="34"/>
-    </w:p>
-    <w:p>
-      <w:pPr>
-        <w:pStyle w:val="NoSpacing"/>
-      </w:pPr>
-      <w:r>
-        <w:t xml:space="preserve">Due to the size of the solution I intend to use multiple test strategies on different parts of the system. For example, because the Data and NetCore assemblies are independent modules, I can test them using one technique, </w:t>
+        <w:t xml:space="preserve">Due to the size of the solution I intend to use multiple test strategies on different parts of the system. For example, because the Data and </w:t>
+      </w:r>
+      <w:proofErr w:type="spellStart"/>
+      <w:r>
+        <w:t>NetCore</w:t>
+      </w:r>
+      <w:proofErr w:type="spellEnd"/>
+      <w:r>
+        <w:t xml:space="preserve"> assemblies are independent modules, I can test them using one technique, </w:t>
       </w:r>
       <w:r>
         <w:t xml:space="preserve">and </w:t>
@@ -7860,9 +8556,11 @@
             <w:pPr>
               <w:pStyle w:val="NoSpacing"/>
             </w:pPr>
+            <w:proofErr w:type="spellStart"/>
             <w:r>
               <w:t>NetCore</w:t>
             </w:r>
+            <w:proofErr w:type="spellEnd"/>
           </w:p>
         </w:tc>
         <w:tc>
@@ -7999,7 +8697,15 @@
               <w:t xml:space="preserve"> heavily</w:t>
             </w:r>
             <w:r>
-              <w:t xml:space="preserve"> with NetCore, so needs </w:t>
+              <w:t xml:space="preserve"> with </w:t>
+            </w:r>
+            <w:proofErr w:type="spellStart"/>
+            <w:r>
+              <w:t>NetCore</w:t>
+            </w:r>
+            <w:proofErr w:type="spellEnd"/>
+            <w:r>
+              <w:t xml:space="preserve">, so needs </w:t>
             </w:r>
             <w:r>
               <w:t>to be tested for bugs related</w:t>
@@ -8062,7 +8768,15 @@
             </w:r>
             <w:r>
               <w:br/>
-              <w:t>I will also use integration testing as this module references the NetCore and Data modules, so is the most likely to suffer from bugs caused by the interfacing.</w:t>
+              <w:t xml:space="preserve">I will also use integration testing as this module references the </w:t>
+            </w:r>
+            <w:proofErr w:type="spellStart"/>
+            <w:r>
+              <w:t>NetCore</w:t>
+            </w:r>
+            <w:proofErr w:type="spellEnd"/>
+            <w:r>
+              <w:t xml:space="preserve"> and Data modules, so is the most likely to suffer from bugs caused by the interfacing.</w:t>
             </w:r>
           </w:p>
         </w:tc>
@@ -8205,7 +8919,7 @@
             <w:color w:val="548DD4" w:themeColor="text2" w:themeTint="99"/>
             <w:sz w:val="32"/>
           </w:rPr>
-          <w:t>4</w:t>
+          <w:t>16</w:t>
         </w:r>
         <w:r>
           <w:rPr>
@@ -8294,8 +9008,16 @@
       <w:rPr>
         <w:color w:val="17365D" w:themeColor="text2" w:themeShade="BF"/>
       </w:rPr>
-      <w:t>Keith Collister</w:t>
+      <w:t xml:space="preserve">Keith </w:t>
     </w:r>
+    <w:proofErr w:type="spellStart"/>
+    <w:r>
+      <w:rPr>
+        <w:color w:val="17365D" w:themeColor="text2" w:themeShade="BF"/>
+      </w:rPr>
+      <w:t>Collister</w:t>
+    </w:r>
+    <w:proofErr w:type="spellEnd"/>
     <w:r>
       <w:rPr>
         <w:color w:val="183A76"/>
@@ -11558,7 +12280,7 @@
 </file>
 
 <file path=customXml/itemProps1.xml><?xml version="1.0" encoding="utf-8"?>
-<ds:datastoreItem xmlns:ds="http://schemas.openxmlformats.org/officeDocument/2006/customXml" ds:itemID="{492F5F7E-837F-4FD9-AF53-54032FFCC930}">
+<ds:datastoreItem xmlns:ds="http://schemas.openxmlformats.org/officeDocument/2006/customXml" ds:itemID="{1335AFCB-A7CD-4EB0-A2C6-69D54C7AC610}">
   <ds:schemaRefs>
     <ds:schemaRef ds:uri="http://schemas.openxmlformats.org/officeDocument/2006/bibliography"/>
   </ds:schemaRefs>

</xml_diff>

<commit_message>
Adding comments and rearranging
</commit_message>
<xml_diff>
--- a/_Writeup/Writeup - Copy.docx
+++ b/_Writeup/Writeup - Copy.docx
@@ -122,6 +122,7 @@
                   <w:dataBinding w:prefixMappings="xmlns:ns0='http://schemas.openxmlformats.org/package/2006/metadata/core-properties' xmlns:ns1='http://purl.org/dc/elements/1.1/'" w:xpath="/ns0:coreProperties[1]/ns1:title[1]" w:storeItemID="{6C3C8BC8-F283-45AE-878A-BAB7291924A1}"/>
                   <w:text/>
                 </w:sdtPr>
+                <w:sdtEndPr/>
                 <w:sdtContent>
                   <w:p>
                     <w:pPr>
@@ -159,6 +160,7 @@
                 <w:dataBinding w:prefixMappings="xmlns:ns0='http://schemas.openxmlformats.org/package/2006/metadata/core-properties' xmlns:ns1='http://purl.org/dc/elements/1.1/'" w:xpath="/ns0:coreProperties[1]/ns1:subject[1]" w:storeItemID="{6C3C8BC8-F283-45AE-878A-BAB7291924A1}"/>
                 <w:text/>
               </w:sdtPr>
+              <w:sdtEndPr/>
               <w:sdtContent>
                 <w:tc>
                   <w:tcPr>
@@ -16670,7 +16672,19 @@
               <w:pStyle w:val="NoSpacing"/>
             </w:pPr>
             <w:r>
-              <w:t>Open 1000 clients and connect them all to the server, perform standard operations such as editing Bookings/teachers.</w:t>
+              <w:t xml:space="preserve">Open </w:t>
+            </w:r>
+            <w:r>
+              <w:t>numerous clients on multiple computers</w:t>
+            </w:r>
+            <w:r>
+              <w:t xml:space="preserve"> and connect them all to the server, perform stand</w:t>
+            </w:r>
+            <w:r>
+              <w:t>ard operations such as editing b</w:t>
+            </w:r>
+            <w:r>
+              <w:t>ookings/teachers.</w:t>
             </w:r>
           </w:p>
         </w:tc>
@@ -16819,6 +16833,7 @@
           <w:ilvl w:val="0"/>
           <w:numId w:val="9"/>
         </w:numPr>
+        <w:ind w:left="360"/>
       </w:pPr>
       <w:r>
         <w:t>As a student or teacher, the taskbar context menu displays the correct items when the icon is right clicked.</w:t>
@@ -16847,6 +16862,7 @@
           <w:ilvl w:val="0"/>
           <w:numId w:val="9"/>
         </w:numPr>
+        <w:ind w:left="360"/>
       </w:pPr>
       <w:r>
         <w:rPr>
@@ -16854,7 +16870,7 @@
           <w:lang w:eastAsia="en-GB"/>
         </w:rPr>
         <w:drawing>
-          <wp:anchor distT="0" distB="0" distL="114300" distR="114300" simplePos="0" relativeHeight="251716608" behindDoc="0" locked="0" layoutInCell="1" allowOverlap="1" wp14:anchorId="6AD7A7A3" wp14:editId="6E470156">
+          <wp:anchor distT="0" distB="0" distL="114300" distR="114300" simplePos="0" relativeHeight="251716608" behindDoc="0" locked="0" layoutInCell="1" allowOverlap="1" wp14:anchorId="6AF3364C" wp14:editId="0F76E6C4">
             <wp:simplePos x="0" y="0"/>
             <wp:positionH relativeFrom="column">
               <wp:posOffset>4279265</wp:posOffset>
@@ -16929,6 +16945,7 @@
           <w:ilvl w:val="0"/>
           <w:numId w:val="9"/>
         </w:numPr>
+        <w:ind w:left="360"/>
       </w:pPr>
       <w:r>
         <w:rPr>
@@ -16936,7 +16953,7 @@
           <w:lang w:eastAsia="en-GB"/>
         </w:rPr>
         <w:drawing>
-          <wp:anchor distT="0" distB="0" distL="114300" distR="114300" simplePos="0" relativeHeight="251717632" behindDoc="0" locked="0" layoutInCell="1" allowOverlap="1" wp14:anchorId="5DBACC73" wp14:editId="62424565">
+          <wp:anchor distT="0" distB="0" distL="114300" distR="114300" simplePos="0" relativeHeight="251717632" behindDoc="0" locked="0" layoutInCell="1" allowOverlap="1" wp14:anchorId="5F7FA912" wp14:editId="3F85F666">
             <wp:simplePos x="0" y="0"/>
             <wp:positionH relativeFrom="column">
               <wp:posOffset>3011805</wp:posOffset>
@@ -17057,7 +17074,7 @@
           <w:lang w:eastAsia="en-GB"/>
         </w:rPr>
         <w:drawing>
-          <wp:anchor distT="0" distB="0" distL="114300" distR="114300" simplePos="0" relativeHeight="251718656" behindDoc="0" locked="0" layoutInCell="1" allowOverlap="1" wp14:anchorId="1A89F8EE" wp14:editId="3A1F7989">
+          <wp:anchor distT="0" distB="0" distL="114300" distR="114300" simplePos="0" relativeHeight="251718656" behindDoc="0" locked="0" layoutInCell="1" allowOverlap="1" wp14:anchorId="114A7F40" wp14:editId="720065B5">
             <wp:simplePos x="0" y="0"/>
             <wp:positionH relativeFrom="column">
               <wp:posOffset>3525520</wp:posOffset>
@@ -17127,6 +17144,7 @@
           <w:ilvl w:val="0"/>
           <w:numId w:val="10"/>
         </w:numPr>
+        <w:ind w:left="360"/>
         <w:rPr>
           <w:rFonts w:asciiTheme="majorHAnsi" w:eastAsiaTheme="majorEastAsia" w:hAnsiTheme="majorHAnsi" w:cstheme="majorBidi"/>
           <w:color w:val="17365D" w:themeColor="text2" w:themeShade="BF"/>
@@ -17159,7 +17177,7 @@
         </w:rPr>
         <w:lastRenderedPageBreak/>
         <w:drawing>
-          <wp:anchor distT="0" distB="0" distL="114300" distR="114300" simplePos="0" relativeHeight="251719680" behindDoc="0" locked="0" layoutInCell="1" allowOverlap="1" wp14:anchorId="20544262" wp14:editId="5B836505">
+          <wp:anchor distT="0" distB="0" distL="114300" distR="114300" simplePos="0" relativeHeight="251719680" behindDoc="0" locked="0" layoutInCell="1" allowOverlap="1" wp14:anchorId="144AB815" wp14:editId="1184C3B1">
             <wp:simplePos x="0" y="0"/>
             <wp:positionH relativeFrom="column">
               <wp:posOffset>3596640</wp:posOffset>
@@ -17229,6 +17247,7 @@
           <w:ilvl w:val="0"/>
           <w:numId w:val="11"/>
         </w:numPr>
+        <w:ind w:left="360"/>
         <w:rPr>
           <w:rFonts w:asciiTheme="majorHAnsi" w:eastAsiaTheme="majorEastAsia" w:hAnsiTheme="majorHAnsi" w:cstheme="majorBidi"/>
           <w:color w:val="17365D" w:themeColor="text2" w:themeShade="BF"/>
@@ -17295,6 +17314,7 @@
           <w:ilvl w:val="0"/>
           <w:numId w:val="11"/>
         </w:numPr>
+        <w:ind w:left="360"/>
         <w:rPr>
           <w:rFonts w:asciiTheme="majorHAnsi" w:eastAsiaTheme="majorEastAsia" w:hAnsiTheme="majorHAnsi" w:cstheme="majorBidi"/>
           <w:color w:val="17365D" w:themeColor="text2" w:themeShade="BF"/>
@@ -17318,7 +17338,7 @@
         <mc:AlternateContent>
           <mc:Choice Requires="wps">
             <w:drawing>
-              <wp:anchor distT="0" distB="0" distL="114300" distR="114300" simplePos="0" relativeHeight="251722752" behindDoc="0" locked="0" layoutInCell="1" allowOverlap="1" wp14:anchorId="0B919860" wp14:editId="6B8F51F2">
+              <wp:anchor distT="0" distB="0" distL="114300" distR="114300" simplePos="0" relativeHeight="251722752" behindDoc="0" locked="0" layoutInCell="1" allowOverlap="1" wp14:anchorId="2D540A69" wp14:editId="0C201EF6">
                 <wp:simplePos x="0" y="0"/>
                 <wp:positionH relativeFrom="column">
                   <wp:posOffset>4499718</wp:posOffset>
@@ -17393,7 +17413,7 @@
         <mc:AlternateContent>
           <mc:Choice Requires="wps">
             <w:drawing>
-              <wp:anchor distT="0" distB="0" distL="114300" distR="114300" simplePos="0" relativeHeight="251720704" behindDoc="0" locked="0" layoutInCell="1" allowOverlap="1" wp14:anchorId="7A8B5E70" wp14:editId="4FB2DCE8">
+              <wp:anchor distT="0" distB="0" distL="114300" distR="114300" simplePos="0" relativeHeight="251720704" behindDoc="0" locked="0" layoutInCell="1" allowOverlap="1" wp14:anchorId="47507B6A" wp14:editId="759B6640">
                 <wp:simplePos x="0" y="0"/>
                 <wp:positionH relativeFrom="column">
                   <wp:posOffset>1129929</wp:posOffset>
@@ -17466,7 +17486,7 @@
           <w:lang w:eastAsia="en-GB"/>
         </w:rPr>
         <w:drawing>
-          <wp:inline distT="0" distB="0" distL="0" distR="0" wp14:anchorId="4605B010" wp14:editId="63402995">
+          <wp:inline distT="0" distB="0" distL="0" distR="0" wp14:anchorId="65AE8FCC" wp14:editId="74CF6A56">
             <wp:extent cx="3036570" cy="2898140"/>
             <wp:effectExtent l="0" t="0" r="0" b="0"/>
             <wp:docPr id="55" name="Picture 55" descr="H:\Burford\Year 13\Computing\Project\_Writeup\Resources\Testing\Screenshots\10-1.PNG"/>
@@ -17523,7 +17543,7 @@
           <w:lang w:eastAsia="en-GB"/>
         </w:rPr>
         <w:drawing>
-          <wp:inline distT="0" distB="0" distL="0" distR="0">
+          <wp:inline distT="0" distB="0" distL="0" distR="0" wp14:anchorId="542F4E4A" wp14:editId="35DB6033">
             <wp:extent cx="3017873" cy="2898476"/>
             <wp:effectExtent l="0" t="0" r="0" b="0"/>
             <wp:docPr id="56" name="Picture 56" descr="H:\Burford\Year 13\Computing\Project\_Writeup\Resources\Testing\Screenshots\10-2.PNG"/>
@@ -17579,7 +17599,7 @@
           <w:lang w:eastAsia="en-GB"/>
         </w:rPr>
         <w:drawing>
-          <wp:anchor distT="0" distB="0" distL="114300" distR="114300" simplePos="0" relativeHeight="251723776" behindDoc="0" locked="0" layoutInCell="1" allowOverlap="1" wp14:anchorId="07246DA4" wp14:editId="1B8ED6EA">
+          <wp:anchor distT="0" distB="0" distL="114300" distR="114300" simplePos="0" relativeHeight="251723776" behindDoc="0" locked="0" layoutInCell="1" allowOverlap="1" wp14:anchorId="3C064CE9" wp14:editId="58C14BF4">
             <wp:simplePos x="0" y="0"/>
             <wp:positionH relativeFrom="column">
               <wp:posOffset>3440430</wp:posOffset>
@@ -17649,6 +17669,7 @@
           <w:ilvl w:val="0"/>
           <w:numId w:val="11"/>
         </w:numPr>
+        <w:ind w:left="360"/>
         <w:rPr>
           <w:rFonts w:ascii="Times New Roman" w:eastAsia="Times New Roman" w:hAnsi="Times New Roman" w:cs="Times New Roman"/>
           <w:snapToGrid w:val="0"/>
@@ -17743,7 +17764,7 @@
         </w:rPr>
         <w:lastRenderedPageBreak/>
         <w:drawing>
-          <wp:anchor distT="0" distB="0" distL="114300" distR="114300" simplePos="0" relativeHeight="251724800" behindDoc="0" locked="0" layoutInCell="1" allowOverlap="1" wp14:anchorId="048377EE" wp14:editId="429C95F1">
+          <wp:anchor distT="0" distB="0" distL="114300" distR="114300" simplePos="0" relativeHeight="251724800" behindDoc="0" locked="0" layoutInCell="1" allowOverlap="1" wp14:anchorId="0A8BAA28" wp14:editId="2B0B8431">
             <wp:simplePos x="0" y="0"/>
             <wp:positionH relativeFrom="column">
               <wp:posOffset>3182620</wp:posOffset>
@@ -17813,6 +17834,7 @@
           <w:ilvl w:val="0"/>
           <w:numId w:val="11"/>
         </w:numPr>
+        <w:ind w:left="360"/>
         <w:rPr>
           <w:rFonts w:ascii="Times New Roman" w:eastAsia="Times New Roman" w:hAnsi="Times New Roman" w:cs="Times New Roman"/>
           <w:snapToGrid w:val="0"/>
@@ -17904,7 +17926,7 @@
           <w:lang w:eastAsia="en-GB"/>
         </w:rPr>
         <w:drawing>
-          <wp:anchor distT="0" distB="0" distL="114300" distR="114300" simplePos="0" relativeHeight="251725824" behindDoc="0" locked="0" layoutInCell="1" allowOverlap="1" wp14:anchorId="3F52D076" wp14:editId="671411D0">
+          <wp:anchor distT="0" distB="0" distL="114300" distR="114300" simplePos="0" relativeHeight="251725824" behindDoc="0" locked="0" layoutInCell="1" allowOverlap="1" wp14:anchorId="73DB2676" wp14:editId="395F74D4">
             <wp:simplePos x="0" y="0"/>
             <wp:positionH relativeFrom="column">
               <wp:posOffset>3678555</wp:posOffset>
@@ -17974,6 +17996,7 @@
           <w:ilvl w:val="0"/>
           <w:numId w:val="12"/>
         </w:numPr>
+        <w:ind w:left="360"/>
         <w:rPr>
           <w:rFonts w:asciiTheme="majorHAnsi" w:eastAsiaTheme="majorEastAsia" w:hAnsiTheme="majorHAnsi" w:cstheme="majorBidi"/>
           <w:color w:val="17365D" w:themeColor="text2" w:themeShade="BF"/>
@@ -18026,6 +18049,7 @@
           <w:ilvl w:val="0"/>
           <w:numId w:val="12"/>
         </w:numPr>
+        <w:ind w:left="360"/>
       </w:pPr>
       <w:r>
         <w:rPr>
@@ -18034,7 +18058,7 @@
         </w:rPr>
         <w:lastRenderedPageBreak/>
         <w:drawing>
-          <wp:anchor distT="0" distB="0" distL="114300" distR="114300" simplePos="0" relativeHeight="251726848" behindDoc="0" locked="0" layoutInCell="1" allowOverlap="1" wp14:anchorId="21BB1973" wp14:editId="21CC15A3">
+          <wp:anchor distT="0" distB="0" distL="114300" distR="114300" simplePos="0" relativeHeight="251726848" behindDoc="0" locked="0" layoutInCell="1" allowOverlap="1" wp14:anchorId="1E11BB84" wp14:editId="295369E8">
             <wp:simplePos x="0" y="0"/>
             <wp:positionH relativeFrom="column">
               <wp:posOffset>3838575</wp:posOffset>
@@ -18944,7 +18968,7 @@
           <w:lang w:eastAsia="en-GB"/>
         </w:rPr>
         <w:drawing>
-          <wp:anchor distT="0" distB="0" distL="114300" distR="114300" simplePos="0" relativeHeight="251727872" behindDoc="0" locked="0" layoutInCell="1" allowOverlap="1" wp14:anchorId="19F39421" wp14:editId="30866951">
+          <wp:anchor distT="0" distB="0" distL="114300" distR="114300" simplePos="0" relativeHeight="251727872" behindDoc="0" locked="0" layoutInCell="1" allowOverlap="1" wp14:anchorId="0012B08B" wp14:editId="680B6E01">
             <wp:simplePos x="0" y="0"/>
             <wp:positionH relativeFrom="column">
               <wp:posOffset>3848100</wp:posOffset>
@@ -19031,6 +19055,7 @@
           <w:ilvl w:val="0"/>
           <w:numId w:val="13"/>
         </w:numPr>
+        <w:ind w:left="360"/>
         <w:rPr>
           <w:rFonts w:ascii="Times New Roman" w:eastAsia="Times New Roman" w:hAnsi="Times New Roman" w:cs="Times New Roman"/>
           <w:snapToGrid w:val="0"/>
@@ -19101,6 +19126,7 @@
           <w:ilvl w:val="0"/>
           <w:numId w:val="13"/>
         </w:numPr>
+        <w:ind w:left="360"/>
       </w:pPr>
       <w:r>
         <w:lastRenderedPageBreak/>
@@ -19125,7 +19151,7 @@
           <w:lang w:eastAsia="en-GB"/>
         </w:rPr>
         <w:drawing>
-          <wp:anchor distT="0" distB="0" distL="114300" distR="114300" simplePos="0" relativeHeight="251729920" behindDoc="0" locked="0" layoutInCell="1" allowOverlap="1" wp14:anchorId="78B8221F" wp14:editId="4B01FE0A">
+          <wp:anchor distT="0" distB="0" distL="114300" distR="114300" simplePos="0" relativeHeight="251729920" behindDoc="0" locked="0" layoutInCell="1" allowOverlap="1" wp14:anchorId="19880E55" wp14:editId="139A9E8F">
             <wp:simplePos x="0" y="0"/>
             <wp:positionH relativeFrom="column">
               <wp:posOffset>34290</wp:posOffset>
@@ -19215,7 +19241,7 @@
           <w:lang w:eastAsia="en-GB"/>
         </w:rPr>
         <w:drawing>
-          <wp:anchor distT="0" distB="0" distL="114300" distR="114300" simplePos="0" relativeHeight="251728896" behindDoc="0" locked="0" layoutInCell="1" allowOverlap="1" wp14:anchorId="3947424B" wp14:editId="7DC71008">
+          <wp:anchor distT="0" distB="0" distL="114300" distR="114300" simplePos="0" relativeHeight="251728896" behindDoc="0" locked="0" layoutInCell="1" allowOverlap="1" wp14:anchorId="2DC198F6" wp14:editId="7715D401">
             <wp:simplePos x="0" y="0"/>
             <wp:positionH relativeFrom="column">
               <wp:posOffset>-2594610</wp:posOffset>
@@ -19303,7 +19329,7 @@
           <w:lang w:eastAsia="en-GB"/>
         </w:rPr>
         <w:drawing>
-          <wp:anchor distT="0" distB="0" distL="114300" distR="114300" simplePos="0" relativeHeight="251730944" behindDoc="0" locked="0" layoutInCell="1" allowOverlap="1" wp14:anchorId="021E1067" wp14:editId="5667E40F">
+          <wp:anchor distT="0" distB="0" distL="114300" distR="114300" simplePos="0" relativeHeight="251730944" behindDoc="0" locked="0" layoutInCell="1" allowOverlap="1" wp14:anchorId="1B7324E0" wp14:editId="2B5A5841">
             <wp:simplePos x="0" y="0"/>
             <wp:positionH relativeFrom="column">
               <wp:posOffset>-2590800</wp:posOffset>
@@ -19423,6 +19449,7 @@
           <w:ilvl w:val="0"/>
           <w:numId w:val="13"/>
         </w:numPr>
+        <w:ind w:left="360"/>
       </w:pPr>
       <w:r>
         <w:rPr>
@@ -19431,13 +19458,13 @@
         </w:rPr>
         <w:lastRenderedPageBreak/>
         <w:drawing>
-          <wp:anchor distT="0" distB="0" distL="114300" distR="114300" simplePos="0" relativeHeight="251731968" behindDoc="0" locked="0" layoutInCell="1" allowOverlap="1" wp14:anchorId="3F4BFBEF" wp14:editId="610CD05F">
+          <wp:anchor distT="0" distB="0" distL="114300" distR="114300" simplePos="0" relativeHeight="251731968" behindDoc="0" locked="0" layoutInCell="1" allowOverlap="1" wp14:anchorId="43F875E7" wp14:editId="2DCFF2EA">
             <wp:simplePos x="0" y="0"/>
             <wp:positionH relativeFrom="column">
               <wp:posOffset>-95885</wp:posOffset>
             </wp:positionH>
             <wp:positionV relativeFrom="paragraph">
-              <wp:posOffset>764540</wp:posOffset>
+              <wp:posOffset>962660</wp:posOffset>
             </wp:positionV>
             <wp:extent cx="2216785" cy="1121410"/>
             <wp:effectExtent l="0" t="0" r="0" b="2540"/>
@@ -19499,7 +19526,7 @@
           <w:lang w:eastAsia="en-GB"/>
         </w:rPr>
         <w:drawing>
-          <wp:anchor distT="0" distB="0" distL="114300" distR="114300" simplePos="0" relativeHeight="251732992" behindDoc="0" locked="0" layoutInCell="1" allowOverlap="1" wp14:anchorId="58697368" wp14:editId="607D3AF7">
+          <wp:anchor distT="0" distB="0" distL="114300" distR="114300" simplePos="0" relativeHeight="251732992" behindDoc="0" locked="0" layoutInCell="1" allowOverlap="1" wp14:anchorId="1DA6C63D" wp14:editId="220FD3B9">
             <wp:simplePos x="0" y="0"/>
             <wp:positionH relativeFrom="column">
               <wp:posOffset>2250440</wp:posOffset>
@@ -19591,7 +19618,6 @@
     <w:p>
       <w:pPr>
         <w:pStyle w:val="NoSpacing"/>
-        <w:ind w:left="360"/>
       </w:pPr>
       <w:r>
         <w:rPr>
@@ -19599,7 +19625,7 @@
           <w:lang w:eastAsia="en-GB"/>
         </w:rPr>
         <w:drawing>
-          <wp:anchor distT="0" distB="0" distL="114300" distR="114300" simplePos="0" relativeHeight="251734016" behindDoc="0" locked="0" layoutInCell="1" allowOverlap="1" wp14:anchorId="125797A8" wp14:editId="4561C399">
+          <wp:anchor distT="0" distB="0" distL="114300" distR="114300" simplePos="0" relativeHeight="251734016" behindDoc="0" locked="0" layoutInCell="1" allowOverlap="1" wp14:anchorId="543A3793" wp14:editId="5872D44C">
             <wp:simplePos x="0" y="0"/>
             <wp:positionH relativeFrom="column">
               <wp:posOffset>538480</wp:posOffset>
@@ -19665,91 +19691,76 @@
     <w:p>
       <w:pPr>
         <w:pStyle w:val="NoSpacing"/>
-        <w:ind w:left="360"/>
-      </w:pPr>
-    </w:p>
-    <w:p>
-      <w:pPr>
-        <w:pStyle w:val="NoSpacing"/>
-        <w:ind w:left="360"/>
-      </w:pPr>
-    </w:p>
-    <w:p>
-      <w:pPr>
-        <w:pStyle w:val="NoSpacing"/>
-        <w:ind w:left="360"/>
-      </w:pPr>
-    </w:p>
-    <w:p>
-      <w:pPr>
-        <w:pStyle w:val="NoSpacing"/>
-        <w:ind w:left="360"/>
-      </w:pPr>
-    </w:p>
-    <w:p>
-      <w:pPr>
-        <w:pStyle w:val="NoSpacing"/>
-        <w:ind w:left="360"/>
-      </w:pPr>
-    </w:p>
-    <w:p>
-      <w:pPr>
-        <w:pStyle w:val="NoSpacing"/>
-        <w:ind w:left="360"/>
-      </w:pPr>
-    </w:p>
-    <w:p>
-      <w:pPr>
-        <w:pStyle w:val="NoSpacing"/>
-        <w:ind w:left="360"/>
-      </w:pPr>
-    </w:p>
-    <w:p>
-      <w:pPr>
-        <w:pStyle w:val="NoSpacing"/>
-        <w:ind w:left="360"/>
-      </w:pPr>
-    </w:p>
-    <w:p>
-      <w:pPr>
-        <w:pStyle w:val="NoSpacing"/>
-        <w:ind w:left="360"/>
-      </w:pPr>
-    </w:p>
-    <w:p>
-      <w:pPr>
-        <w:pStyle w:val="NoSpacing"/>
-        <w:ind w:left="360"/>
-      </w:pPr>
-    </w:p>
-    <w:p>
-      <w:pPr>
-        <w:pStyle w:val="NoSpacing"/>
-        <w:ind w:left="360"/>
-      </w:pPr>
-    </w:p>
-    <w:p>
-      <w:pPr>
-        <w:pStyle w:val="NoSpacing"/>
-        <w:ind w:left="360"/>
-      </w:pPr>
-    </w:p>
-    <w:p>
-      <w:pPr>
-        <w:pStyle w:val="NoSpacing"/>
-        <w:ind w:left="360"/>
-      </w:pPr>
-    </w:p>
-    <w:p>
-      <w:pPr>
-        <w:pStyle w:val="NoSpacing"/>
-        <w:ind w:left="360"/>
-      </w:pPr>
-    </w:p>
-    <w:p>
-      <w:pPr>
-        <w:pStyle w:val="NoSpacing"/>
-        <w:ind w:left="360"/>
+      </w:pPr>
+    </w:p>
+    <w:p>
+      <w:pPr>
+        <w:pStyle w:val="NoSpacing"/>
+      </w:pPr>
+    </w:p>
+    <w:p>
+      <w:pPr>
+        <w:pStyle w:val="NoSpacing"/>
+      </w:pPr>
+    </w:p>
+    <w:p>
+      <w:pPr>
+        <w:pStyle w:val="NoSpacing"/>
+      </w:pPr>
+    </w:p>
+    <w:p>
+      <w:pPr>
+        <w:pStyle w:val="NoSpacing"/>
+      </w:pPr>
+    </w:p>
+    <w:p>
+      <w:pPr>
+        <w:pStyle w:val="NoSpacing"/>
+      </w:pPr>
+    </w:p>
+    <w:p>
+      <w:pPr>
+        <w:pStyle w:val="NoSpacing"/>
+      </w:pPr>
+    </w:p>
+    <w:p>
+      <w:pPr>
+        <w:pStyle w:val="NoSpacing"/>
+      </w:pPr>
+    </w:p>
+    <w:p>
+      <w:pPr>
+        <w:pStyle w:val="NoSpacing"/>
+      </w:pPr>
+    </w:p>
+    <w:p>
+      <w:pPr>
+        <w:pStyle w:val="NoSpacing"/>
+      </w:pPr>
+    </w:p>
+    <w:p>
+      <w:pPr>
+        <w:pStyle w:val="NoSpacing"/>
+      </w:pPr>
+    </w:p>
+    <w:p>
+      <w:pPr>
+        <w:pStyle w:val="NoSpacing"/>
+      </w:pPr>
+    </w:p>
+    <w:p>
+      <w:pPr>
+        <w:pStyle w:val="NoSpacing"/>
+      </w:pPr>
+    </w:p>
+    <w:p>
+      <w:pPr>
+        <w:pStyle w:val="NoSpacing"/>
+      </w:pPr>
+    </w:p>
+    <w:p>
+      <w:pPr>
+        <w:pStyle w:val="NoSpacing"/>
       </w:pPr>
       <w:r>
         <w:rPr>
@@ -19757,7 +19768,7 @@
           <w:lang w:eastAsia="en-GB"/>
         </w:rPr>
         <w:drawing>
-          <wp:anchor distT="0" distB="0" distL="114300" distR="114300" simplePos="0" relativeHeight="251735040" behindDoc="0" locked="0" layoutInCell="1" allowOverlap="1" wp14:anchorId="03C096E1" wp14:editId="0E68F14F">
+          <wp:anchor distT="0" distB="0" distL="114300" distR="114300" simplePos="0" relativeHeight="251735040" behindDoc="0" locked="0" layoutInCell="1" allowOverlap="1" wp14:anchorId="484755E7" wp14:editId="73B76724">
             <wp:simplePos x="0" y="0"/>
             <wp:positionH relativeFrom="column">
               <wp:posOffset>2560955</wp:posOffset>
@@ -19827,6 +19838,7 @@
           <w:ilvl w:val="0"/>
           <w:numId w:val="13"/>
         </w:numPr>
+        <w:ind w:left="360"/>
       </w:pPr>
       <w:r>
         <w:rPr>
@@ -19836,7 +19848,7 @@
         <mc:AlternateContent>
           <mc:Choice Requires="wps">
             <w:drawing>
-              <wp:anchor distT="0" distB="0" distL="114300" distR="114300" simplePos="0" relativeHeight="251740160" behindDoc="0" locked="0" layoutInCell="1" allowOverlap="1" wp14:anchorId="07A72D77" wp14:editId="3387D20C">
+              <wp:anchor distT="0" distB="0" distL="114300" distR="114300" simplePos="0" relativeHeight="251740160" behindDoc="0" locked="0" layoutInCell="1" allowOverlap="1" wp14:anchorId="5DFCC351" wp14:editId="44DDE25A">
                 <wp:simplePos x="0" y="0"/>
                 <wp:positionH relativeFrom="column">
                   <wp:posOffset>4364966</wp:posOffset>
@@ -19917,7 +19929,7 @@
         <mc:AlternateContent>
           <mc:Choice Requires="wps">
             <w:drawing>
-              <wp:anchor distT="0" distB="0" distL="114300" distR="114300" simplePos="0" relativeHeight="251738112" behindDoc="0" locked="0" layoutInCell="1" allowOverlap="1" wp14:anchorId="04B5F1D8" wp14:editId="530B91C2">
+              <wp:anchor distT="0" distB="0" distL="114300" distR="114300" simplePos="0" relativeHeight="251738112" behindDoc="0" locked="0" layoutInCell="1" allowOverlap="1" wp14:anchorId="0F416E11" wp14:editId="5C282DB5">
                 <wp:simplePos x="0" y="0"/>
                 <wp:positionH relativeFrom="column">
                   <wp:posOffset>4735902</wp:posOffset>
@@ -19998,7 +20010,7 @@
         <mc:AlternateContent>
           <mc:Choice Requires="wps">
             <w:drawing>
-              <wp:anchor distT="0" distB="0" distL="114300" distR="114300" simplePos="0" relativeHeight="251736064" behindDoc="0" locked="0" layoutInCell="1" allowOverlap="1" wp14:anchorId="26AEF665" wp14:editId="212F5A29">
+              <wp:anchor distT="0" distB="0" distL="114300" distR="114300" simplePos="0" relativeHeight="251736064" behindDoc="0" locked="0" layoutInCell="1" allowOverlap="1" wp14:anchorId="0C6E670D" wp14:editId="02741F97">
                 <wp:simplePos x="0" y="0"/>
                 <wp:positionH relativeFrom="column">
                   <wp:posOffset>3579962</wp:posOffset>
@@ -20127,6 +20139,7 @@
           <w:ilvl w:val="0"/>
           <w:numId w:val="13"/>
         </w:numPr>
+        <w:ind w:left="360"/>
         <w:rPr>
           <w:rFonts w:asciiTheme="majorHAnsi" w:eastAsiaTheme="majorEastAsia" w:hAnsiTheme="majorHAnsi" w:cstheme="majorBidi"/>
           <w:color w:val="17365D" w:themeColor="text2" w:themeShade="BF"/>
@@ -20141,7 +20154,7 @@
         </w:rPr>
         <w:lastRenderedPageBreak/>
         <w:drawing>
-          <wp:anchor distT="0" distB="0" distL="114300" distR="114300" simplePos="0" relativeHeight="251741184" behindDoc="0" locked="0" layoutInCell="1" allowOverlap="1" wp14:anchorId="3568D9F4" wp14:editId="127E42B4">
+          <wp:anchor distT="0" distB="0" distL="114300" distR="114300" simplePos="0" relativeHeight="251741184" behindDoc="0" locked="0" layoutInCell="1" allowOverlap="1" wp14:anchorId="3BEC8A5F" wp14:editId="7C851FEC">
             <wp:simplePos x="0" y="0"/>
             <wp:positionH relativeFrom="column">
               <wp:posOffset>177800</wp:posOffset>
@@ -20240,7 +20253,7 @@
     <w:p>
       <w:pPr>
         <w:pStyle w:val="NoSpacing"/>
-        <w:ind w:left="720"/>
+        <w:ind w:left="360"/>
       </w:pPr>
     </w:p>
     <w:p/>
@@ -20255,7 +20268,7 @@
           <w:lang w:eastAsia="en-GB"/>
         </w:rPr>
         <w:drawing>
-          <wp:anchor distT="0" distB="0" distL="114300" distR="114300" simplePos="0" relativeHeight="251742208" behindDoc="0" locked="0" layoutInCell="1" allowOverlap="1" wp14:anchorId="0C5BBE8E" wp14:editId="36AA0C3B">
+          <wp:anchor distT="0" distB="0" distL="114300" distR="114300" simplePos="0" relativeHeight="251742208" behindDoc="0" locked="0" layoutInCell="1" allowOverlap="1" wp14:anchorId="1A26A788" wp14:editId="57F5DD8D">
             <wp:simplePos x="0" y="0"/>
             <wp:positionH relativeFrom="column">
               <wp:posOffset>-1595120</wp:posOffset>
@@ -20345,7 +20358,7 @@
         <mc:AlternateContent>
           <mc:Choice Requires="wpg">
             <w:drawing>
-              <wp:anchor distT="0" distB="0" distL="114300" distR="114300" simplePos="0" relativeHeight="251744256" behindDoc="0" locked="0" layoutInCell="1" allowOverlap="1" wp14:anchorId="0C3A55F3" wp14:editId="35000652">
+              <wp:anchor distT="0" distB="0" distL="114300" distR="114300" simplePos="0" relativeHeight="251744256" behindDoc="0" locked="0" layoutInCell="1" allowOverlap="1" wp14:anchorId="0E415F90" wp14:editId="7CFBDC05">
                 <wp:simplePos x="0" y="0"/>
                 <wp:positionH relativeFrom="column">
                   <wp:posOffset>2259330</wp:posOffset>
@@ -20475,6 +20488,7 @@
           <w:ilvl w:val="0"/>
           <w:numId w:val="13"/>
         </w:numPr>
+        <w:ind w:left="360"/>
         <w:rPr>
           <w:rFonts w:ascii="Times New Roman" w:eastAsia="Times New Roman" w:hAnsi="Times New Roman" w:cs="Times New Roman"/>
           <w:snapToGrid w:val="0"/>
@@ -20551,6 +20565,7 @@
           <w:ilvl w:val="0"/>
           <w:numId w:val="13"/>
         </w:numPr>
+        <w:ind w:left="360"/>
       </w:pPr>
       <w:r>
         <w:rPr>
@@ -20559,7 +20574,7 @@
         </w:rPr>
         <w:lastRenderedPageBreak/>
         <w:drawing>
-          <wp:anchor distT="0" distB="0" distL="114300" distR="114300" simplePos="0" relativeHeight="251745280" behindDoc="0" locked="0" layoutInCell="1" allowOverlap="1" wp14:anchorId="6B4E5F89" wp14:editId="38B408A6">
+          <wp:anchor distT="0" distB="0" distL="114300" distR="114300" simplePos="0" relativeHeight="251745280" behindDoc="0" locked="0" layoutInCell="1" allowOverlap="1" wp14:anchorId="65349B4F" wp14:editId="2E370A54">
             <wp:simplePos x="0" y="0"/>
             <wp:positionH relativeFrom="column">
               <wp:posOffset>3010535</wp:posOffset>
@@ -20643,73 +20658,73 @@
     <w:p>
       <w:pPr>
         <w:pStyle w:val="NoSpacing"/>
-        <w:ind w:left="720"/>
-      </w:pPr>
-    </w:p>
-    <w:p>
-      <w:pPr>
-        <w:pStyle w:val="NoSpacing"/>
-        <w:ind w:left="720"/>
-      </w:pPr>
-    </w:p>
-    <w:p>
-      <w:pPr>
-        <w:pStyle w:val="NoSpacing"/>
-        <w:ind w:left="720"/>
-      </w:pPr>
-    </w:p>
-    <w:p>
-      <w:pPr>
-        <w:pStyle w:val="NoSpacing"/>
-        <w:ind w:left="720"/>
-      </w:pPr>
-    </w:p>
-    <w:p>
-      <w:pPr>
-        <w:pStyle w:val="NoSpacing"/>
-        <w:ind w:left="720"/>
-      </w:pPr>
-    </w:p>
-    <w:p>
-      <w:pPr>
-        <w:pStyle w:val="NoSpacing"/>
-        <w:ind w:left="720"/>
-      </w:pPr>
-    </w:p>
-    <w:p>
-      <w:pPr>
-        <w:pStyle w:val="NoSpacing"/>
-        <w:ind w:left="720"/>
-      </w:pPr>
-    </w:p>
-    <w:p>
-      <w:pPr>
-        <w:pStyle w:val="NoSpacing"/>
-        <w:ind w:left="720"/>
-      </w:pPr>
-    </w:p>
-    <w:p>
-      <w:pPr>
-        <w:pStyle w:val="NoSpacing"/>
-        <w:ind w:left="720"/>
-      </w:pPr>
-    </w:p>
-    <w:p>
-      <w:pPr>
-        <w:pStyle w:val="NoSpacing"/>
-        <w:ind w:left="720"/>
-      </w:pPr>
-    </w:p>
-    <w:p>
-      <w:pPr>
-        <w:pStyle w:val="NoSpacing"/>
-        <w:ind w:left="720"/>
-      </w:pPr>
-    </w:p>
-    <w:p>
-      <w:pPr>
-        <w:pStyle w:val="NoSpacing"/>
-        <w:ind w:left="720"/>
+        <w:ind w:left="360"/>
+      </w:pPr>
+    </w:p>
+    <w:p>
+      <w:pPr>
+        <w:pStyle w:val="NoSpacing"/>
+        <w:ind w:left="360"/>
+      </w:pPr>
+    </w:p>
+    <w:p>
+      <w:pPr>
+        <w:pStyle w:val="NoSpacing"/>
+        <w:ind w:left="360"/>
+      </w:pPr>
+    </w:p>
+    <w:p>
+      <w:pPr>
+        <w:pStyle w:val="NoSpacing"/>
+        <w:ind w:left="360"/>
+      </w:pPr>
+    </w:p>
+    <w:p>
+      <w:pPr>
+        <w:pStyle w:val="NoSpacing"/>
+        <w:ind w:left="360"/>
+      </w:pPr>
+    </w:p>
+    <w:p>
+      <w:pPr>
+        <w:pStyle w:val="NoSpacing"/>
+        <w:ind w:left="360"/>
+      </w:pPr>
+    </w:p>
+    <w:p>
+      <w:pPr>
+        <w:pStyle w:val="NoSpacing"/>
+        <w:ind w:left="360"/>
+      </w:pPr>
+    </w:p>
+    <w:p>
+      <w:pPr>
+        <w:pStyle w:val="NoSpacing"/>
+        <w:ind w:left="360"/>
+      </w:pPr>
+    </w:p>
+    <w:p>
+      <w:pPr>
+        <w:pStyle w:val="NoSpacing"/>
+        <w:ind w:left="360"/>
+      </w:pPr>
+    </w:p>
+    <w:p>
+      <w:pPr>
+        <w:pStyle w:val="NoSpacing"/>
+        <w:ind w:left="360"/>
+      </w:pPr>
+    </w:p>
+    <w:p>
+      <w:pPr>
+        <w:pStyle w:val="NoSpacing"/>
+        <w:ind w:left="360"/>
+      </w:pPr>
+    </w:p>
+    <w:p>
+      <w:pPr>
+        <w:pStyle w:val="NoSpacing"/>
+        <w:ind w:left="360"/>
       </w:pPr>
       <w:r>
         <w:rPr>
@@ -20717,7 +20732,7 @@
           <w:lang w:eastAsia="en-GB"/>
         </w:rPr>
         <w:drawing>
-          <wp:anchor distT="0" distB="0" distL="114300" distR="114300" simplePos="0" relativeHeight="251746304" behindDoc="0" locked="0" layoutInCell="1" allowOverlap="1" wp14:anchorId="3352B07C" wp14:editId="064950F4">
+          <wp:anchor distT="0" distB="0" distL="114300" distR="114300" simplePos="0" relativeHeight="251746304" behindDoc="0" locked="0" layoutInCell="1" allowOverlap="1" wp14:anchorId="1094102F" wp14:editId="1B3DA27C">
             <wp:simplePos x="0" y="0"/>
             <wp:positionH relativeFrom="column">
               <wp:posOffset>2987040</wp:posOffset>
@@ -20787,6 +20802,7 @@
           <w:ilvl w:val="0"/>
           <w:numId w:val="14"/>
         </w:numPr>
+        <w:ind w:left="360"/>
       </w:pPr>
       <w:r>
         <w:t>Clicking “Add Room” on the Rooms tab of the Admin Control window displays the correct window.</w:t>
@@ -20852,7 +20868,7 @@
           <w:lang w:eastAsia="en-GB"/>
         </w:rPr>
         <w:drawing>
-          <wp:anchor distT="0" distB="0" distL="114300" distR="114300" simplePos="0" relativeHeight="251747328" behindDoc="0" locked="0" layoutInCell="1" allowOverlap="1" wp14:anchorId="3074B8E7" wp14:editId="08E63C34">
+          <wp:anchor distT="0" distB="0" distL="114300" distR="114300" simplePos="0" relativeHeight="251747328" behindDoc="0" locked="0" layoutInCell="1" allowOverlap="1" wp14:anchorId="268F267F" wp14:editId="5CC4997F">
             <wp:simplePos x="0" y="0"/>
             <wp:positionH relativeFrom="column">
               <wp:posOffset>4321810</wp:posOffset>
@@ -20922,6 +20938,7 @@
           <w:ilvl w:val="0"/>
           <w:numId w:val="15"/>
         </w:numPr>
+        <w:ind w:left="360"/>
       </w:pPr>
       <w:r>
         <w:t>Clicking “Add Period” on the Periods tab of the Admin Control window displays the correct window.</w:t>
@@ -21277,6 +21294,7 @@
           <w:ilvl w:val="0"/>
           <w:numId w:val="17"/>
         </w:numPr>
+        <w:ind w:left="360"/>
       </w:pPr>
       <w:r>
         <w:rPr>
@@ -21285,7 +21303,7 @@
         </w:rPr>
         <w:lastRenderedPageBreak/>
         <w:drawing>
-          <wp:anchor distT="0" distB="0" distL="114300" distR="114300" simplePos="0" relativeHeight="251748352" behindDoc="0" locked="0" layoutInCell="1" allowOverlap="1" wp14:anchorId="0A967299" wp14:editId="48B702D1">
+          <wp:anchor distT="0" distB="0" distL="114300" distR="114300" simplePos="0" relativeHeight="251748352" behindDoc="0" locked="0" layoutInCell="1" allowOverlap="1" wp14:anchorId="7D418249" wp14:editId="553032F7">
             <wp:simplePos x="0" y="0"/>
             <wp:positionH relativeFrom="column">
               <wp:posOffset>4338320</wp:posOffset>
@@ -21420,7 +21438,7 @@
           <w:lang w:eastAsia="en-GB"/>
         </w:rPr>
         <w:drawing>
-          <wp:anchor distT="0" distB="0" distL="114300" distR="114300" simplePos="0" relativeHeight="251749376" behindDoc="0" locked="0" layoutInCell="1" allowOverlap="1" wp14:anchorId="7955A31E" wp14:editId="655FBF8A">
+          <wp:anchor distT="0" distB="0" distL="114300" distR="114300" simplePos="0" relativeHeight="251749376" behindDoc="0" locked="0" layoutInCell="1" allowOverlap="1" wp14:anchorId="351FFEBB" wp14:editId="277C0CF9">
             <wp:simplePos x="0" y="0"/>
             <wp:positionH relativeFrom="column">
               <wp:posOffset>4336415</wp:posOffset>
@@ -21490,6 +21508,7 @@
           <w:ilvl w:val="0"/>
           <w:numId w:val="18"/>
         </w:numPr>
+        <w:ind w:left="360"/>
       </w:pPr>
       <w:r>
         <w:t>Clicking “Add Student” on the Students tab of the Admin Control window displays the correct window.</w:t>
@@ -21545,7 +21564,7 @@
           <w:lang w:eastAsia="en-GB"/>
         </w:rPr>
         <w:drawing>
-          <wp:anchor distT="0" distB="0" distL="114300" distR="114300" simplePos="0" relativeHeight="251750400" behindDoc="0" locked="0" layoutInCell="1" allowOverlap="1" wp14:anchorId="2503C007" wp14:editId="1BEAA20A">
+          <wp:anchor distT="0" distB="0" distL="114300" distR="114300" simplePos="0" relativeHeight="251750400" behindDoc="0" locked="0" layoutInCell="1" allowOverlap="1" wp14:anchorId="5D0A7968" wp14:editId="75E07986">
             <wp:simplePos x="0" y="0"/>
             <wp:positionH relativeFrom="column">
               <wp:posOffset>3662680</wp:posOffset>
@@ -21615,6 +21634,7 @@
           <w:ilvl w:val="0"/>
           <w:numId w:val="19"/>
         </w:numPr>
+        <w:ind w:left="360"/>
       </w:pPr>
       <w:r>
         <w:t xml:space="preserve">Clicking “Add Department” on the </w:t>
@@ -21699,7 +21719,7 @@
           <w:lang w:eastAsia="en-GB"/>
         </w:rPr>
         <w:drawing>
-          <wp:anchor distT="0" distB="0" distL="114300" distR="114300" simplePos="0" relativeHeight="251751424" behindDoc="0" locked="0" layoutInCell="1" allowOverlap="1" wp14:anchorId="6C72C09E" wp14:editId="095468CF">
+          <wp:anchor distT="0" distB="0" distL="114300" distR="114300" simplePos="0" relativeHeight="251751424" behindDoc="0" locked="0" layoutInCell="1" allowOverlap="1" wp14:anchorId="3FA2F55A" wp14:editId="69AB5848">
             <wp:simplePos x="0" y="0"/>
             <wp:positionH relativeFrom="column">
               <wp:posOffset>3646170</wp:posOffset>
@@ -21769,6 +21789,7 @@
           <w:ilvl w:val="0"/>
           <w:numId w:val="20"/>
         </w:numPr>
+        <w:ind w:left="360"/>
       </w:pPr>
       <w:r>
         <w:t>Clicking “Add Class” on the classes tab of the Admin Control window displays the correct window.</w:t>
@@ -21811,6 +21832,7 @@
           <w:ilvl w:val="0"/>
           <w:numId w:val="21"/>
         </w:numPr>
+        <w:ind w:left="360"/>
       </w:pPr>
       <w:r>
         <w:rPr>
@@ -21819,7 +21841,7 @@
         </w:rPr>
         <w:lastRenderedPageBreak/>
         <w:drawing>
-          <wp:anchor distT="0" distB="0" distL="114300" distR="114300" simplePos="0" relativeHeight="251752448" behindDoc="0" locked="0" layoutInCell="1" allowOverlap="1" wp14:anchorId="7A4CB643" wp14:editId="6BF9150F">
+          <wp:anchor distT="0" distB="0" distL="114300" distR="114300" simplePos="0" relativeHeight="251752448" behindDoc="0" locked="0" layoutInCell="1" allowOverlap="1" wp14:anchorId="6D66B325" wp14:editId="17F38F5A">
             <wp:simplePos x="0" y="0"/>
             <wp:positionH relativeFrom="column">
               <wp:posOffset>3687445</wp:posOffset>
@@ -21948,7 +21970,7 @@
           <w:lang w:eastAsia="en-GB"/>
         </w:rPr>
         <w:drawing>
-          <wp:anchor distT="0" distB="0" distL="114300" distR="114300" simplePos="0" relativeHeight="251753472" behindDoc="0" locked="0" layoutInCell="1" allowOverlap="1" wp14:anchorId="4DD8E7E1" wp14:editId="15446FC4">
+          <wp:anchor distT="0" distB="0" distL="114300" distR="114300" simplePos="0" relativeHeight="251753472" behindDoc="0" locked="0" layoutInCell="1" allowOverlap="1" wp14:anchorId="75CF1B60" wp14:editId="255A2E1C">
             <wp:simplePos x="0" y="0"/>
             <wp:positionH relativeFrom="column">
               <wp:posOffset>4114800</wp:posOffset>
@@ -22018,6 +22040,7 @@
           <w:ilvl w:val="0"/>
           <w:numId w:val="21"/>
         </w:numPr>
+        <w:ind w:left="360"/>
       </w:pPr>
       <w:r>
         <w:t xml:space="preserve">Entering invalid input to the Start/End time fields on the Edit </w:t>
@@ -22084,7 +22107,7 @@
           <w:lang w:eastAsia="en-GB"/>
         </w:rPr>
         <w:drawing>
-          <wp:anchor distT="0" distB="0" distL="114300" distR="114300" simplePos="0" relativeHeight="251754496" behindDoc="0" locked="0" layoutInCell="1" allowOverlap="1" wp14:anchorId="271E39BD" wp14:editId="4D99D416">
+          <wp:anchor distT="0" distB="0" distL="114300" distR="114300" simplePos="0" relativeHeight="251754496" behindDoc="0" locked="0" layoutInCell="1" allowOverlap="1" wp14:anchorId="0FA7A1F2" wp14:editId="2CFC761D">
             <wp:simplePos x="0" y="0"/>
             <wp:positionH relativeFrom="column">
               <wp:posOffset>4311650</wp:posOffset>
@@ -22154,6 +22177,7 @@
           <w:ilvl w:val="0"/>
           <w:numId w:val="21"/>
         </w:numPr>
+        <w:ind w:left="360"/>
       </w:pPr>
       <w:r>
         <w:t xml:space="preserve">Entering invalid input to the </w:t>
@@ -22170,19 +22194,101 @@
       <w:r>
         <w:t xml:space="preserve"> window is handled with an informative error message.</w:t>
       </w:r>
-      <w:r>
-        <w:rPr>
-          <w:rFonts w:ascii="Times New Roman" w:eastAsia="Times New Roman" w:hAnsi="Times New Roman" w:cs="Times New Roman"/>
-          <w:snapToGrid w:val="0"/>
-          <w:color w:val="000000"/>
-          <w:w w:val="0"/>
-          <w:sz w:val="0"/>
-          <w:szCs w:val="0"/>
-          <w:u w:color="000000"/>
-          <w:bdr w:val="none" w:sz="0" w:space="0" w:color="000000"/>
-          <w:shd w:val="clear" w:color="000000" w:fill="000000"/>
-          <w:lang w:val="x-none" w:eastAsia="x-none" w:bidi="x-none"/>
-        </w:rPr>
+    </w:p>
+    <w:p>
+      <w:pPr>
+        <w:pStyle w:val="NoSpacing"/>
+      </w:pPr>
+    </w:p>
+    <w:p>
+      <w:pPr>
+        <w:pStyle w:val="NoSpacing"/>
+      </w:pPr>
+    </w:p>
+    <w:p>
+      <w:pPr>
+        <w:pStyle w:val="NoSpacing"/>
+      </w:pPr>
+    </w:p>
+    <w:p>
+      <w:pPr>
+        <w:pStyle w:val="NoSpacing"/>
+      </w:pPr>
+    </w:p>
+    <w:p>
+      <w:pPr>
+        <w:pStyle w:val="NoSpacing"/>
+      </w:pPr>
+    </w:p>
+    <w:p>
+      <w:pPr>
+        <w:pStyle w:val="NoSpacing"/>
+      </w:pPr>
+    </w:p>
+    <w:p>
+      <w:pPr>
+        <w:pStyle w:val="NoSpacing"/>
+      </w:pPr>
+    </w:p>
+    <w:p>
+      <w:pPr>
+        <w:pStyle w:val="NoSpacing"/>
+      </w:pPr>
+    </w:p>
+    <w:p>
+      <w:pPr>
+        <w:pStyle w:val="NoSpacing"/>
+      </w:pPr>
+    </w:p>
+    <w:p>
+      <w:pPr>
+        <w:pStyle w:val="NoSpacing"/>
+      </w:pPr>
+    </w:p>
+    <w:p>
+      <w:pPr>
+        <w:pStyle w:val="NoSpacing"/>
+      </w:pPr>
+    </w:p>
+    <w:p>
+      <w:pPr>
+        <w:pStyle w:val="NoSpacing"/>
+      </w:pPr>
+    </w:p>
+    <w:p>
+      <w:pPr>
+        <w:pStyle w:val="NoSpacing"/>
+      </w:pPr>
+    </w:p>
+    <w:p>
+      <w:pPr>
+        <w:pStyle w:val="NoSpacing"/>
+      </w:pPr>
+    </w:p>
+    <w:p>
+      <w:pPr>
+        <w:pStyle w:val="NoSpacing"/>
+      </w:pPr>
+    </w:p>
+    <w:p>
+      <w:pPr>
+        <w:pStyle w:val="NoSpacing"/>
+      </w:pPr>
+    </w:p>
+    <w:p>
+      <w:pPr>
+        <w:pStyle w:val="NoSpacing"/>
+        <w:numPr>
+          <w:ilvl w:val="0"/>
+          <w:numId w:val="23"/>
+        </w:numPr>
+        <w:ind w:left="360"/>
+      </w:pPr>
+      <w:r>
+        <w:lastRenderedPageBreak/>
+        <w:t>Open numerous clients on multiple computers and connect them all to the server, perform standard operations such as editing Bookings/teachers</w:t>
+      </w:r>
+      <w:r>
         <w:t xml:space="preserve"> </w:t>
       </w:r>
       <w:r>
@@ -22193,6 +22299,8 @@
       <w:pPr>
         <w:pStyle w:val="Heading2"/>
       </w:pPr>
+      <w:bookmarkStart w:id="38" w:name="_GoBack"/>
+      <w:bookmarkEnd w:id="38"/>
       <w:r>
         <w:lastRenderedPageBreak/>
         <w:t>Minimum Test Data</w:t>
@@ -22217,22 +22325,22 @@
       <w:pPr>
         <w:pStyle w:val="Heading1"/>
       </w:pPr>
-      <w:bookmarkStart w:id="38" w:name="_Toc436417348"/>
+      <w:bookmarkStart w:id="39" w:name="_Toc436417348"/>
       <w:r>
         <w:lastRenderedPageBreak/>
         <w:t>System Maintenance</w:t>
       </w:r>
-      <w:bookmarkEnd w:id="38"/>
+      <w:bookmarkEnd w:id="39"/>
     </w:p>
     <w:p>
       <w:pPr>
         <w:pStyle w:val="Heading2"/>
       </w:pPr>
-      <w:bookmarkStart w:id="39" w:name="_Toc436417349"/>
+      <w:bookmarkStart w:id="40" w:name="_Toc436417349"/>
       <w:r>
         <w:t>Introduction</w:t>
       </w:r>
-      <w:bookmarkEnd w:id="39"/>
+      <w:bookmarkEnd w:id="40"/>
     </w:p>
     <w:p>
       <w:pPr>
@@ -22242,7 +22350,13 @@
         <w:t xml:space="preserve">The objective of the </w:t>
       </w:r>
       <w:r>
-        <w:t xml:space="preserve">project </w:t>
+        <w:t>project</w:t>
+      </w:r>
+      <w:r>
+        <w:t>, as stated in the Design section,</w:t>
+      </w:r>
+      <w:r>
+        <w:t xml:space="preserve"> </w:t>
       </w:r>
       <w:r>
         <w:t xml:space="preserve">was to provide </w:t>
@@ -22294,6 +22408,30 @@
       </w:r>
       <w:r>
         <w:t xml:space="preserve"> use some shared common classes, which are stored in DLL’s packaged with the applications.</w:t>
+      </w:r>
+      <w:r>
+        <w:br/>
+        <w:t xml:space="preserve">Database interaction is done </w:t>
+      </w:r>
+      <w:r>
+        <w:t xml:space="preserve">using </w:t>
+      </w:r>
+      <w:r>
+        <w:t>the .NET Entity Framework (</w:t>
+      </w:r>
+      <w:hyperlink r:id="rId66" w:history="1">
+        <w:r>
+          <w:rPr>
+            <w:rStyle w:val="Hyperlink"/>
+          </w:rPr>
+          <w:t>http://www.asp.net/entity-framework</w:t>
+        </w:r>
+      </w:hyperlink>
+      <w:r>
+        <w:t>)</w:t>
+      </w:r>
+      <w:r>
+        <w:t>.</w:t>
       </w:r>
     </w:p>
     <w:p>
@@ -22331,7 +22469,7 @@
                     </pic:cNvPicPr>
                   </pic:nvPicPr>
                   <pic:blipFill>
-                    <a:blip r:embed="rId66">
+                    <a:blip r:embed="rId67">
                       <a:extLst>
                         <a:ext uri="{28A0092B-C50C-407E-A947-70E740481C1C}">
                           <a14:useLocalDpi xmlns:a14="http://schemas.microsoft.com/office/drawing/2010/main" val="0"/>
@@ -22383,8 +22521,10 @@
         <w:t xml:space="preserve"> The diagram on the right displays this structure, the arrows representing the references between different assemblies of code in the solution.</w:t>
       </w:r>
       <w:r>
-        <w:rPr>
-          <w:rStyle w:val="Normal"/>
+        <w:t xml:space="preserve"> These match up with the links as proposed in the Design section.</w:t>
+      </w:r>
+      <w:r>
+        <w:rPr>
           <w:rFonts w:ascii="Times New Roman" w:eastAsia="Times New Roman" w:hAnsi="Times New Roman" w:cs="Times New Roman"/>
           <w:snapToGrid w:val="0"/>
           <w:color w:val="000000"/>
@@ -22404,23 +22544,31 @@
         <w:pStyle w:val="Heading2"/>
       </w:pPr>
       <w:r>
+        <w:t>Shared</w:t>
+      </w:r>
+    </w:p>
+    <w:p>
+      <w:pPr>
+        <w:pStyle w:val="NoSpacing"/>
+      </w:pPr>
+      <w:r>
         <w:rPr>
           <w:noProof/>
           <w:lang w:eastAsia="en-GB"/>
         </w:rPr>
         <w:drawing>
-          <wp:anchor distT="0" distB="0" distL="114300" distR="114300" simplePos="0" relativeHeight="251756544" behindDoc="0" locked="0" layoutInCell="1" allowOverlap="1" wp14:anchorId="0D673C3B" wp14:editId="4C7E5BB4">
+          <wp:anchor distT="0" distB="0" distL="114300" distR="114300" simplePos="0" relativeHeight="251756544" behindDoc="0" locked="0" layoutInCell="1" allowOverlap="1" wp14:anchorId="2FADE529" wp14:editId="3D3D1FD9">
             <wp:simplePos x="0" y="0"/>
             <wp:positionH relativeFrom="column">
-              <wp:posOffset>2035810</wp:posOffset>
+              <wp:posOffset>2380615</wp:posOffset>
             </wp:positionH>
             <wp:positionV relativeFrom="paragraph">
-              <wp:posOffset>489585</wp:posOffset>
+              <wp:posOffset>12065</wp:posOffset>
             </wp:positionV>
-            <wp:extent cx="4744085" cy="4426585"/>
-            <wp:effectExtent l="0" t="0" r="0" b="0"/>
+            <wp:extent cx="4338955" cy="4701540"/>
+            <wp:effectExtent l="0" t="0" r="4445" b="3810"/>
             <wp:wrapSquare wrapText="bothSides"/>
-            <wp:docPr id="296" name="Picture 296" descr="H:\Burford\Year 13\Computing\Project\_Writeup\Resources\Maintenance\Shared.png"/>
+            <wp:docPr id="297" name="Picture 297" descr="H:\Burford\Year 13\Computing\Project\_Writeup\Resources\Maintenance\Shared.png"/>
             <wp:cNvGraphicFramePr>
               <a:graphicFrameLocks xmlns:a="http://schemas.openxmlformats.org/drawingml/2006/main" noChangeAspect="1"/>
             </wp:cNvGraphicFramePr>
@@ -22428,13 +22576,13 @@
               <a:graphicData uri="http://schemas.openxmlformats.org/drawingml/2006/picture">
                 <pic:pic xmlns:pic="http://schemas.openxmlformats.org/drawingml/2006/picture">
                   <pic:nvPicPr>
-                    <pic:cNvPr id="0" name="Picture 7" descr="H:\Burford\Year 13\Computing\Project\_Writeup\Resources\Maintenance\Shared.png"/>
+                    <pic:cNvPr id="0" name="Picture 4" descr="H:\Burford\Year 13\Computing\Project\_Writeup\Resources\Maintenance\Shared.png"/>
                     <pic:cNvPicPr>
                       <a:picLocks noChangeAspect="1" noChangeArrowheads="1"/>
                     </pic:cNvPicPr>
                   </pic:nvPicPr>
                   <pic:blipFill>
-                    <a:blip r:embed="rId67">
+                    <a:blip r:embed="rId68">
                       <a:extLst>
                         <a:ext uri="{28A0092B-C50C-407E-A947-70E740481C1C}">
                           <a14:useLocalDpi xmlns:a14="http://schemas.microsoft.com/office/drawing/2010/main" val="0"/>
@@ -22449,7 +22597,7 @@
                   <pic:spPr bwMode="auto">
                     <a:xfrm>
                       <a:off x="0" y="0"/>
-                      <a:ext cx="4744085" cy="4426585"/>
+                      <a:ext cx="4338955" cy="4701540"/>
                     </a:xfrm>
                     <a:prstGeom prst="rect">
                       <a:avLst/>
@@ -22472,14 +22620,6 @@
         </w:drawing>
       </w:r>
       <w:r>
-        <w:t>Shared</w:t>
-      </w:r>
-    </w:p>
-    <w:p>
-      <w:pPr>
-        <w:pStyle w:val="NoSpacing"/>
-      </w:pPr>
-      <w:r>
         <w:t xml:space="preserve">The Shared library holds </w:t>
       </w:r>
       <w:r>
@@ -22606,7 +22746,19 @@
         <w:t>Int32</w:t>
       </w:r>
       <w:r>
-        <w:t xml:space="preserve">, as the Entity Framework database system can’t write the .NET object to a database. </w:t>
+        <w:t xml:space="preserve">, as </w:t>
+      </w:r>
+      <w:r>
+        <w:t xml:space="preserve">databases cannot store most complex CLR types, only primitive types such as </w:t>
+      </w:r>
+      <w:r>
+        <w:rPr>
+          <w:i/>
+        </w:rPr>
+        <w:t>Int32</w:t>
+      </w:r>
+      <w:r>
+        <w:t xml:space="preserve"> etc.</w:t>
       </w:r>
     </w:p>
     <w:p>
@@ -22622,18 +22774,108 @@
       <w:pPr>
         <w:pStyle w:val="NoSpacing"/>
       </w:pPr>
-      <w:bookmarkStart w:id="40" w:name="_GoBack"/>
-      <w:bookmarkEnd w:id="40"/>
-    </w:p>
-    <w:p>
-      <w:pPr>
-        <w:pStyle w:val="NoSpacing"/>
-      </w:pPr>
-    </w:p>
-    <w:p>
-      <w:pPr>
-        <w:pStyle w:val="NoSpacing"/>
-      </w:pPr>
+      <w:r>
+        <w:rPr>
+          <w:noProof/>
+          <w:lang w:eastAsia="en-GB"/>
+        </w:rPr>
+        <w:drawing>
+          <wp:inline distT="0" distB="0" distL="0" distR="0">
+            <wp:extent cx="6645910" cy="6138172"/>
+            <wp:effectExtent l="0" t="0" r="2540" b="0"/>
+            <wp:docPr id="45" name="Picture 45" descr="H:\Burford\Year 13\Computing\Project\_Writeup\Resources\Maintenance\Data.png"/>
+            <wp:cNvGraphicFramePr>
+              <a:graphicFrameLocks xmlns:a="http://schemas.openxmlformats.org/drawingml/2006/main" noChangeAspect="1"/>
+            </wp:cNvGraphicFramePr>
+            <a:graphic xmlns:a="http://schemas.openxmlformats.org/drawingml/2006/main">
+              <a:graphicData uri="http://schemas.openxmlformats.org/drawingml/2006/picture">
+                <pic:pic xmlns:pic="http://schemas.openxmlformats.org/drawingml/2006/picture">
+                  <pic:nvPicPr>
+                    <pic:cNvPr id="0" name="Picture 3" descr="H:\Burford\Year 13\Computing\Project\_Writeup\Resources\Maintenance\Data.png"/>
+                    <pic:cNvPicPr>
+                      <a:picLocks noChangeAspect="1" noChangeArrowheads="1"/>
+                    </pic:cNvPicPr>
+                  </pic:nvPicPr>
+                  <pic:blipFill>
+                    <a:blip r:embed="rId69">
+                      <a:extLst>
+                        <a:ext uri="{28A0092B-C50C-407E-A947-70E740481C1C}">
+                          <a14:useLocalDpi xmlns:a14="http://schemas.microsoft.com/office/drawing/2010/main" val="0"/>
+                        </a:ext>
+                      </a:extLst>
+                    </a:blip>
+                    <a:srcRect/>
+                    <a:stretch>
+                      <a:fillRect/>
+                    </a:stretch>
+                  </pic:blipFill>
+                  <pic:spPr bwMode="auto">
+                    <a:xfrm>
+                      <a:off x="0" y="0"/>
+                      <a:ext cx="6645910" cy="6138172"/>
+                    </a:xfrm>
+                    <a:prstGeom prst="rect">
+                      <a:avLst/>
+                    </a:prstGeom>
+                    <a:noFill/>
+                    <a:ln>
+                      <a:noFill/>
+                    </a:ln>
+                  </pic:spPr>
+                </pic:pic>
+              </a:graphicData>
+            </a:graphic>
+          </wp:inline>
+        </w:drawing>
+      </w:r>
+    </w:p>
+    <w:p>
+      <w:pPr>
+        <w:pStyle w:val="NoSpacing"/>
+      </w:pPr>
+      <w:r>
+        <w:t>The Data assembly is one of the largest;</w:t>
+      </w:r>
+      <w:r>
+        <w:t xml:space="preserve"> it specifies the</w:t>
+      </w:r>
+      <w:r>
+        <w:t xml:space="preserve"> database</w:t>
+      </w:r>
+      <w:r>
+        <w:t xml:space="preserve"> objects that we want to work with</w:t>
+      </w:r>
+      <w:r>
+        <w:t xml:space="preserve"> using plain C# code</w:t>
+      </w:r>
+      <w:r>
+        <w:t>, which Entity Framework then processes</w:t>
+      </w:r>
+      <w:r>
+        <w:t xml:space="preserve"> at compile-time</w:t>
+      </w:r>
+      <w:r>
+        <w:t xml:space="preserve"> to structure the database. </w:t>
+      </w:r>
+    </w:p>
+    <w:p>
+      <w:pPr>
+        <w:pStyle w:val="NoSpacing"/>
+      </w:pPr>
+      <w:r>
+        <w:t xml:space="preserve">The most core class in this hierarchy is the </w:t>
+      </w:r>
+      <w:proofErr w:type="spellStart"/>
+      <w:r>
+        <w:rPr>
+          <w:i/>
+        </w:rPr>
+        <w:t>DataModel</w:t>
+      </w:r>
+      <w:proofErr w:type="spellEnd"/>
+      <w:r>
+        <w:t xml:space="preserve"> class. It provides common subroutines for all the other database items.</w:t>
+      </w:r>
     </w:p>
     <w:sectPr>
       <w:pgSz w:w="11906" w:h="16838"/>
@@ -22767,7 +23009,7 @@
             <w:color w:val="548DD4" w:themeColor="text2" w:themeTint="99"/>
             <w:sz w:val="32"/>
           </w:rPr>
-          <w:t>40</w:t>
+          <w:t>39</w:t>
         </w:r>
         <w:r>
           <w:rPr>
@@ -23500,6 +23742,102 @@
     </w:lvl>
   </w:abstractNum>
   <w:abstractNum w:abstractNumId="6">
+    <w:nsid w:val="1E4F7B03"/>
+    <w:multiLevelType w:val="hybridMultilevel"/>
+    <w:tmpl w:val="FED03FC4"/>
+    <w:lvl w:ilvl="0" w:tplc="5AB2D8BE">
+      <w:start w:val="1"/>
+      <w:numFmt w:val="decimal"/>
+      <w:lvlText w:val="%1."/>
+      <w:lvlJc w:val="left"/>
+      <w:pPr>
+        <w:ind w:left="360" w:hanging="360"/>
+      </w:pPr>
+      <w:rPr>
+        <w:rFonts w:hint="default"/>
+        <w:caps w:val="0"/>
+        <w:strike w:val="0"/>
+        <w:dstrike w:val="0"/>
+        <w:vanish w:val="0"/>
+        <w:color w:val="548DD4" w:themeColor="text2" w:themeTint="99"/>
+        <w:sz w:val="24"/>
+        <w:vertAlign w:val="baseline"/>
+      </w:rPr>
+    </w:lvl>
+    <w:lvl w:ilvl="1" w:tplc="08090019" w:tentative="1">
+      <w:start w:val="1"/>
+      <w:numFmt w:val="lowerLetter"/>
+      <w:lvlText w:val="%2."/>
+      <w:lvlJc w:val="left"/>
+      <w:pPr>
+        <w:ind w:left="1080" w:hanging="360"/>
+      </w:pPr>
+    </w:lvl>
+    <w:lvl w:ilvl="2" w:tplc="0809001B" w:tentative="1">
+      <w:start w:val="1"/>
+      <w:numFmt w:val="lowerRoman"/>
+      <w:lvlText w:val="%3."/>
+      <w:lvlJc w:val="right"/>
+      <w:pPr>
+        <w:ind w:left="1800" w:hanging="180"/>
+      </w:pPr>
+    </w:lvl>
+    <w:lvl w:ilvl="3" w:tplc="0809000F" w:tentative="1">
+      <w:start w:val="1"/>
+      <w:numFmt w:val="decimal"/>
+      <w:lvlText w:val="%4."/>
+      <w:lvlJc w:val="left"/>
+      <w:pPr>
+        <w:ind w:left="2520" w:hanging="360"/>
+      </w:pPr>
+    </w:lvl>
+    <w:lvl w:ilvl="4" w:tplc="08090019" w:tentative="1">
+      <w:start w:val="1"/>
+      <w:numFmt w:val="lowerLetter"/>
+      <w:lvlText w:val="%5."/>
+      <w:lvlJc w:val="left"/>
+      <w:pPr>
+        <w:ind w:left="3240" w:hanging="360"/>
+      </w:pPr>
+    </w:lvl>
+    <w:lvl w:ilvl="5" w:tplc="0809001B" w:tentative="1">
+      <w:start w:val="1"/>
+      <w:numFmt w:val="lowerRoman"/>
+      <w:lvlText w:val="%6."/>
+      <w:lvlJc w:val="right"/>
+      <w:pPr>
+        <w:ind w:left="3960" w:hanging="180"/>
+      </w:pPr>
+    </w:lvl>
+    <w:lvl w:ilvl="6" w:tplc="0809000F" w:tentative="1">
+      <w:start w:val="1"/>
+      <w:numFmt w:val="decimal"/>
+      <w:lvlText w:val="%7."/>
+      <w:lvlJc w:val="left"/>
+      <w:pPr>
+        <w:ind w:left="4680" w:hanging="360"/>
+      </w:pPr>
+    </w:lvl>
+    <w:lvl w:ilvl="7" w:tplc="08090019" w:tentative="1">
+      <w:start w:val="1"/>
+      <w:numFmt w:val="lowerLetter"/>
+      <w:lvlText w:val="%8."/>
+      <w:lvlJc w:val="left"/>
+      <w:pPr>
+        <w:ind w:left="5400" w:hanging="360"/>
+      </w:pPr>
+    </w:lvl>
+    <w:lvl w:ilvl="8" w:tplc="0809001B" w:tentative="1">
+      <w:start w:val="1"/>
+      <w:numFmt w:val="lowerRoman"/>
+      <w:lvlText w:val="%9."/>
+      <w:lvlJc w:val="right"/>
+      <w:pPr>
+        <w:ind w:left="6120" w:hanging="180"/>
+      </w:pPr>
+    </w:lvl>
+  </w:abstractNum>
+  <w:abstractNum w:abstractNumId="7">
     <w:nsid w:val="22D74BEE"/>
     <w:multiLevelType w:val="multilevel"/>
     <w:tmpl w:val="BD32CB7E"/>
@@ -23630,7 +23968,7 @@
       </w:rPr>
     </w:lvl>
   </w:abstractNum>
-  <w:abstractNum w:abstractNumId="7">
+  <w:abstractNum w:abstractNumId="8">
     <w:nsid w:val="249B1684"/>
     <w:multiLevelType w:val="hybridMultilevel"/>
     <w:tmpl w:val="1486C85E"/>
@@ -23726,7 +24064,7 @@
       </w:pPr>
     </w:lvl>
   </w:abstractNum>
-  <w:abstractNum w:abstractNumId="8">
+  <w:abstractNum w:abstractNumId="9">
     <w:nsid w:val="2F3D6F17"/>
     <w:multiLevelType w:val="multilevel"/>
     <w:tmpl w:val="0E28762E"/>
@@ -23850,7 +24188,7 @@
       </w:rPr>
     </w:lvl>
   </w:abstractNum>
-  <w:abstractNum w:abstractNumId="9">
+  <w:abstractNum w:abstractNumId="10">
     <w:nsid w:val="303106DB"/>
     <w:multiLevelType w:val="hybridMultilevel"/>
     <w:tmpl w:val="A13E79F6"/>
@@ -23946,7 +24284,7 @@
       </w:pPr>
     </w:lvl>
   </w:abstractNum>
-  <w:abstractNum w:abstractNumId="10">
+  <w:abstractNum w:abstractNumId="11">
     <w:nsid w:val="37225E1A"/>
     <w:multiLevelType w:val="hybridMultilevel"/>
     <w:tmpl w:val="B7B2B0E6"/>
@@ -24066,7 +24404,7 @@
       </w:rPr>
     </w:lvl>
   </w:abstractNum>
-  <w:abstractNum w:abstractNumId="11">
+  <w:abstractNum w:abstractNumId="12">
     <w:nsid w:val="3A255255"/>
     <w:multiLevelType w:val="hybridMultilevel"/>
     <w:tmpl w:val="6860BBB8"/>
@@ -24162,7 +24500,7 @@
       </w:pPr>
     </w:lvl>
   </w:abstractNum>
-  <w:abstractNum w:abstractNumId="12">
+  <w:abstractNum w:abstractNumId="13">
     <w:nsid w:val="3E340FA1"/>
     <w:multiLevelType w:val="hybridMultilevel"/>
     <w:tmpl w:val="5600C566"/>
@@ -24258,7 +24596,7 @@
       </w:pPr>
     </w:lvl>
   </w:abstractNum>
-  <w:abstractNum w:abstractNumId="13">
+  <w:abstractNum w:abstractNumId="14">
     <w:nsid w:val="447C01B8"/>
     <w:multiLevelType w:val="hybridMultilevel"/>
     <w:tmpl w:val="A968AA70"/>
@@ -24354,7 +24692,7 @@
       </w:pPr>
     </w:lvl>
   </w:abstractNum>
-  <w:abstractNum w:abstractNumId="14">
+  <w:abstractNum w:abstractNumId="15">
     <w:nsid w:val="4E171AA5"/>
     <w:multiLevelType w:val="hybridMultilevel"/>
     <w:tmpl w:val="85A805B8"/>
@@ -24450,7 +24788,7 @@
       </w:pPr>
     </w:lvl>
   </w:abstractNum>
-  <w:abstractNum w:abstractNumId="15">
+  <w:abstractNum w:abstractNumId="16">
     <w:nsid w:val="54CB4A2E"/>
     <w:multiLevelType w:val="hybridMultilevel"/>
     <w:tmpl w:val="FE607794"/>
@@ -24577,7 +24915,7 @@
       </w:rPr>
     </w:lvl>
   </w:abstractNum>
-  <w:abstractNum w:abstractNumId="16">
+  <w:abstractNum w:abstractNumId="17">
     <w:nsid w:val="5EF65F0D"/>
     <w:multiLevelType w:val="hybridMultilevel"/>
     <w:tmpl w:val="A03CC78A"/>
@@ -24673,7 +25011,7 @@
       </w:pPr>
     </w:lvl>
   </w:abstractNum>
-  <w:abstractNum w:abstractNumId="17">
+  <w:abstractNum w:abstractNumId="18">
     <w:nsid w:val="62773279"/>
     <w:multiLevelType w:val="hybridMultilevel"/>
     <w:tmpl w:val="17E4D278"/>
@@ -24769,7 +25107,7 @@
       </w:pPr>
     </w:lvl>
   </w:abstractNum>
-  <w:abstractNum w:abstractNumId="18">
+  <w:abstractNum w:abstractNumId="19">
     <w:nsid w:val="638107D5"/>
     <w:multiLevelType w:val="hybridMultilevel"/>
     <w:tmpl w:val="2EBADF7C"/>
@@ -24865,7 +25203,103 @@
       </w:pPr>
     </w:lvl>
   </w:abstractNum>
-  <w:abstractNum w:abstractNumId="19">
+  <w:abstractNum w:abstractNumId="20">
+    <w:nsid w:val="6B421F15"/>
+    <w:multiLevelType w:val="hybridMultilevel"/>
+    <w:tmpl w:val="27F4072A"/>
+    <w:lvl w:ilvl="0" w:tplc="49661C8E">
+      <w:start w:val="49"/>
+      <w:numFmt w:val="decimal"/>
+      <w:lvlText w:val="%1."/>
+      <w:lvlJc w:val="left"/>
+      <w:pPr>
+        <w:ind w:left="720" w:hanging="360"/>
+      </w:pPr>
+      <w:rPr>
+        <w:rFonts w:hint="default"/>
+        <w:caps w:val="0"/>
+        <w:strike w:val="0"/>
+        <w:dstrike w:val="0"/>
+        <w:vanish w:val="0"/>
+        <w:color w:val="548DD4" w:themeColor="text2" w:themeTint="99"/>
+        <w:sz w:val="24"/>
+        <w:vertAlign w:val="baseline"/>
+      </w:rPr>
+    </w:lvl>
+    <w:lvl w:ilvl="1" w:tplc="08090019" w:tentative="1">
+      <w:start w:val="1"/>
+      <w:numFmt w:val="lowerLetter"/>
+      <w:lvlText w:val="%2."/>
+      <w:lvlJc w:val="left"/>
+      <w:pPr>
+        <w:ind w:left="1440" w:hanging="360"/>
+      </w:pPr>
+    </w:lvl>
+    <w:lvl w:ilvl="2" w:tplc="0809001B" w:tentative="1">
+      <w:start w:val="1"/>
+      <w:numFmt w:val="lowerRoman"/>
+      <w:lvlText w:val="%3."/>
+      <w:lvlJc w:val="right"/>
+      <w:pPr>
+        <w:ind w:left="2160" w:hanging="180"/>
+      </w:pPr>
+    </w:lvl>
+    <w:lvl w:ilvl="3" w:tplc="0809000F" w:tentative="1">
+      <w:start w:val="1"/>
+      <w:numFmt w:val="decimal"/>
+      <w:lvlText w:val="%4."/>
+      <w:lvlJc w:val="left"/>
+      <w:pPr>
+        <w:ind w:left="2880" w:hanging="360"/>
+      </w:pPr>
+    </w:lvl>
+    <w:lvl w:ilvl="4" w:tplc="08090019" w:tentative="1">
+      <w:start w:val="1"/>
+      <w:numFmt w:val="lowerLetter"/>
+      <w:lvlText w:val="%5."/>
+      <w:lvlJc w:val="left"/>
+      <w:pPr>
+        <w:ind w:left="3600" w:hanging="360"/>
+      </w:pPr>
+    </w:lvl>
+    <w:lvl w:ilvl="5" w:tplc="0809001B" w:tentative="1">
+      <w:start w:val="1"/>
+      <w:numFmt w:val="lowerRoman"/>
+      <w:lvlText w:val="%6."/>
+      <w:lvlJc w:val="right"/>
+      <w:pPr>
+        <w:ind w:left="4320" w:hanging="180"/>
+      </w:pPr>
+    </w:lvl>
+    <w:lvl w:ilvl="6" w:tplc="0809000F" w:tentative="1">
+      <w:start w:val="1"/>
+      <w:numFmt w:val="decimal"/>
+      <w:lvlText w:val="%7."/>
+      <w:lvlJc w:val="left"/>
+      <w:pPr>
+        <w:ind w:left="5040" w:hanging="360"/>
+      </w:pPr>
+    </w:lvl>
+    <w:lvl w:ilvl="7" w:tplc="08090019" w:tentative="1">
+      <w:start w:val="1"/>
+      <w:numFmt w:val="lowerLetter"/>
+      <w:lvlText w:val="%8."/>
+      <w:lvlJc w:val="left"/>
+      <w:pPr>
+        <w:ind w:left="5760" w:hanging="360"/>
+      </w:pPr>
+    </w:lvl>
+    <w:lvl w:ilvl="8" w:tplc="0809001B" w:tentative="1">
+      <w:start w:val="1"/>
+      <w:numFmt w:val="lowerRoman"/>
+      <w:lvlText w:val="%9."/>
+      <w:lvlJc w:val="right"/>
+      <w:pPr>
+        <w:ind w:left="6480" w:hanging="180"/>
+      </w:pPr>
+    </w:lvl>
+  </w:abstractNum>
+  <w:abstractNum w:abstractNumId="21">
     <w:nsid w:val="773915D4"/>
     <w:multiLevelType w:val="hybridMultilevel"/>
     <w:tmpl w:val="BAB44590"/>
@@ -24961,7 +25395,7 @@
       </w:pPr>
     </w:lvl>
   </w:abstractNum>
-  <w:abstractNum w:abstractNumId="20">
+  <w:abstractNum w:abstractNumId="22">
     <w:nsid w:val="7E4C6DD7"/>
     <w:multiLevelType w:val="hybridMultilevel"/>
     <w:tmpl w:val="591858AA"/>
@@ -25058,43 +25492,43 @@
     </w:lvl>
   </w:abstractNum>
   <w:num w:numId="1">
-    <w:abstractNumId w:val="15"/>
+    <w:abstractNumId w:val="16"/>
   </w:num>
   <w:num w:numId="2">
-    <w:abstractNumId w:val="20"/>
+    <w:abstractNumId w:val="22"/>
   </w:num>
   <w:num w:numId="3">
     <w:abstractNumId w:val="0"/>
   </w:num>
   <w:num w:numId="4">
-    <w:abstractNumId w:val="8"/>
+    <w:abstractNumId w:val="9"/>
   </w:num>
   <w:num w:numId="5">
-    <w:abstractNumId w:val="6"/>
+    <w:abstractNumId w:val="7"/>
   </w:num>
   <w:num w:numId="6">
-    <w:abstractNumId w:val="10"/>
+    <w:abstractNumId w:val="11"/>
   </w:num>
   <w:num w:numId="7">
-    <w:abstractNumId w:val="11"/>
+    <w:abstractNumId w:val="12"/>
   </w:num>
   <w:num w:numId="8">
-    <w:abstractNumId w:val="14"/>
+    <w:abstractNumId w:val="15"/>
   </w:num>
   <w:num w:numId="9">
-    <w:abstractNumId w:val="13"/>
+    <w:abstractNumId w:val="14"/>
   </w:num>
   <w:num w:numId="10">
     <w:abstractNumId w:val="5"/>
   </w:num>
   <w:num w:numId="11">
-    <w:abstractNumId w:val="9"/>
+    <w:abstractNumId w:val="10"/>
   </w:num>
   <w:num w:numId="12">
-    <w:abstractNumId w:val="12"/>
+    <w:abstractNumId w:val="13"/>
   </w:num>
   <w:num w:numId="13">
-    <w:abstractNumId w:val="16"/>
+    <w:abstractNumId w:val="17"/>
   </w:num>
   <w:num w:numId="14">
     <w:abstractNumId w:val="1"/>
@@ -25103,7 +25537,7 @@
     <w:abstractNumId w:val="4"/>
   </w:num>
   <w:num w:numId="16">
-    <w:abstractNumId w:val="18"/>
+    <w:abstractNumId w:val="19"/>
   </w:num>
   <w:num w:numId="17">
     <w:abstractNumId w:val="3"/>
@@ -25112,13 +25546,19 @@
     <w:abstractNumId w:val="2"/>
   </w:num>
   <w:num w:numId="19">
-    <w:abstractNumId w:val="17"/>
+    <w:abstractNumId w:val="18"/>
   </w:num>
   <w:num w:numId="20">
-    <w:abstractNumId w:val="7"/>
+    <w:abstractNumId w:val="8"/>
   </w:num>
   <w:num w:numId="21">
-    <w:abstractNumId w:val="19"/>
+    <w:abstractNumId w:val="21"/>
+  </w:num>
+  <w:num w:numId="22">
+    <w:abstractNumId w:val="6"/>
+  </w:num>
+  <w:num w:numId="23">
+    <w:abstractNumId w:val="20"/>
   </w:num>
   <w:numIdMacAtCleanup w:val="21"/>
 </w:numbering>
@@ -26978,7 +27418,7 @@
 </file>
 
 <file path=customXml/itemProps1.xml><?xml version="1.0" encoding="utf-8"?>
-<ds:datastoreItem xmlns:ds="http://schemas.openxmlformats.org/officeDocument/2006/customXml" ds:itemID="{197A9C4F-4E8E-4414-B998-392F5EDBDD6D}">
+<ds:datastoreItem xmlns:ds="http://schemas.openxmlformats.org/officeDocument/2006/customXml" ds:itemID="{8B7FE825-C0C3-4908-9D1F-F7B331DA41A8}">
   <ds:schemaRefs>
     <ds:schemaRef ds:uri="http://schemas.openxmlformats.org/officeDocument/2006/bibliography"/>
   </ds:schemaRefs>

</xml_diff>